<commit_message>
Update to how FoetusParameter receives messages in Mother, and tweaked synths.
</commit_message>
<xml_diff>
--- a/branches/Mother_P2.0_Library_M.v.2.5/Mother Documentation.docx
+++ b/branches/Mother_P2.0_Library_M.v.2.5/Mother Documentation.docx
@@ -9,8 +9,6 @@
           <w:lang w:val="en-GB"/>
         </w:rPr>
       </w:pPr>
-      <w:bookmarkStart w:id="0" w:name="_GoBack"/>
-      <w:bookmarkEnd w:id="0"/>
       <w:r>
         <w:rPr>
           <w:lang w:val="en-GB"/>
@@ -28,6 +26,7 @@
       <w:r>
         <w:rPr>
           <w:noProof/>
+          <w:lang w:val="en-GB" w:eastAsia="en-GB"/>
         </w:rPr>
         <w:drawing>
           <wp:inline distT="0" distB="0" distL="0" distR="0" wp14:anchorId="5311D015" wp14:editId="6D689D67">
@@ -6156,7 +6155,7 @@
           <v:shape id="_x0000_i1025" type="#_x0000_t75" style="width:270pt;height:270pt" o:ole="">
             <v:imagedata r:id="rId9" o:title=""/>
           </v:shape>
-          <o:OLEObject Type="Embed" ProgID="Photoshop.Image.10" ShapeID="_x0000_i1025" DrawAspect="Content" ObjectID="_1436620179" r:id="rId10">
+          <o:OLEObject Type="Embed" ProgID="Photoshop.Image.10" ShapeID="_x0000_i1025" DrawAspect="Content" ObjectID="_1443254665" r:id="rId10">
             <o:FieldCodes>\s</o:FieldCodes>
           </o:OLEObject>
         </w:object>
@@ -6409,7 +6408,15 @@
         <w:rPr>
           <w:lang w:val="en-GB"/>
         </w:rPr>
-        <w:t xml:space="preserve"> Project Properties -&gt; Java Build Path -&gt;Projects-&gt;Add…, and from there add the synth </w:t>
+        <w:t xml:space="preserve"> </w:t>
+      </w:r>
+      <w:bookmarkStart w:id="0" w:name="_GoBack"/>
+      <w:bookmarkEnd w:id="0"/>
+      <w:r>
+        <w:rPr>
+          <w:lang w:val="en-GB"/>
+        </w:rPr>
+        <w:t xml:space="preserve">Project Properties -&gt; Java Build Path -&gt;Projects-&gt;Add…, and from there add the synth </w:t>
       </w:r>
       <w:r>
         <w:rPr>
@@ -6480,6 +6487,129 @@
         </w:rPr>
         <w:t>.</w:t>
       </w:r>
+    </w:p>
+    <w:p>
+      <w:pPr>
+        <w:pStyle w:val="Heading2"/>
+        <w:jc w:val="both"/>
+        <w:rPr>
+          <w:lang w:val="en-GB"/>
+        </w:rPr>
+      </w:pPr>
+      <w:r>
+        <w:rPr>
+          <w:lang w:val="en-GB"/>
+        </w:rPr>
+        <w:t>Mother development supporters:</w:t>
+      </w:r>
+    </w:p>
+    <w:p>
+      <w:pPr>
+        <w:rPr>
+          <w:lang w:val="en-GB"/>
+        </w:rPr>
+      </w:pPr>
+      <w:r>
+        <w:rPr>
+          <w:lang w:val="en-GB"/>
+        </w:rPr>
+        <w:t xml:space="preserve">Mother’s development has been partially funded by the </w:t>
+      </w:r>
+      <w:proofErr w:type="spellStart"/>
+      <w:r>
+        <w:rPr>
+          <w:lang w:val="en-GB"/>
+        </w:rPr>
+        <w:t>Agalma</w:t>
+      </w:r>
+      <w:proofErr w:type="spellEnd"/>
+      <w:r>
+        <w:rPr>
+          <w:lang w:val="en-GB"/>
+        </w:rPr>
+        <w:t xml:space="preserve"> foundation, </w:t>
+      </w:r>
+      <w:hyperlink r:id="rId11" w:history="1">
+        <w:r>
+          <w:rPr>
+            <w:rStyle w:val="Hyperlink"/>
+            <w:lang w:val="en-GB"/>
+          </w:rPr>
+          <w:t>www.agalma.ch</w:t>
+        </w:r>
+      </w:hyperlink>
+    </w:p>
+    <w:p>
+      <w:pPr>
+        <w:rPr>
+          <w:lang w:val="en-GB"/>
+        </w:rPr>
+      </w:pPr>
+      <w:r>
+        <w:rPr>
+          <w:lang w:val="en-GB"/>
+        </w:rPr>
+        <w:t xml:space="preserve">And partially by the EU FP7 </w:t>
+      </w:r>
+      <w:proofErr w:type="spellStart"/>
+      <w:r>
+        <w:rPr>
+          <w:lang w:val="en-GB"/>
+        </w:rPr>
+        <w:t>Presenccia</w:t>
+      </w:r>
+      <w:proofErr w:type="spellEnd"/>
+      <w:r>
+        <w:rPr>
+          <w:lang w:val="en-GB"/>
+        </w:rPr>
+        <w:t xml:space="preserve"> project, </w:t>
+      </w:r>
+      <w:r>
+        <w:rPr>
+          <w:lang w:val="en-GB"/>
+        </w:rPr>
+        <w:t xml:space="preserve">from </w:t>
+      </w:r>
+      <w:r>
+        <w:rPr>
+          <w:lang w:val="en-GB"/>
+        </w:rPr>
+        <w:t xml:space="preserve">which I </w:t>
+      </w:r>
+      <w:r>
+        <w:rPr>
+          <w:lang w:val="en-GB"/>
+        </w:rPr>
+        <w:t xml:space="preserve">received funding towards </w:t>
+      </w:r>
+      <w:r>
+        <w:rPr>
+          <w:lang w:val="en-GB"/>
+        </w:rPr>
+        <w:t>carr</w:t>
+      </w:r>
+      <w:r>
+        <w:rPr>
+          <w:lang w:val="en-GB"/>
+        </w:rPr>
+        <w:t>ying</w:t>
+      </w:r>
+      <w:r>
+        <w:rPr>
+          <w:lang w:val="en-GB"/>
+        </w:rPr>
+        <w:t xml:space="preserve"> out my PhD (2011), thesis available for download here: </w:t>
+      </w:r>
+      <w:hyperlink r:id="rId12" w:history="1">
+        <w:r>
+          <w:rPr>
+            <w:rStyle w:val="Hyperlink"/>
+            <w:lang w:val="en-GB"/>
+          </w:rPr>
+          <w:t>http://discovery.ucl.ac.uk/1310143/</w:t>
+        </w:r>
+      </w:hyperlink>
     </w:p>
     <w:p>
       <w:pPr>
@@ -6819,6 +6949,7 @@
         <w:rPr>
           <w:lang w:val="en-GB"/>
         </w:rPr>
+        <w:lastRenderedPageBreak/>
         <w:t>Updated the distribution to conform to the Processing Library guidelines.</w:t>
       </w:r>
     </w:p>
@@ -6893,7 +7024,6 @@
         <w:rPr>
           <w:lang w:val="en-GB"/>
         </w:rPr>
-        <w:lastRenderedPageBreak/>
         <w:t xml:space="preserve">Support for Processing version&gt;1.x </w:t>
       </w:r>
     </w:p>
@@ -9194,6 +9324,15 @@
       <w:szCs w:val="16"/>
     </w:rPr>
   </w:style>
+  <w:style w:type="character" w:styleId="Hyperlink">
+    <w:name w:val="Hyperlink"/>
+    <w:basedOn w:val="DefaultParagraphFont"/>
+    <w:rsid w:val="00A83ACA"/>
+    <w:rPr>
+      <w:color w:val="0000FF" w:themeColor="hyperlink"/>
+      <w:u w:val="single"/>
+    </w:rPr>
+  </w:style>
 </w:styles>
 </file>
 
@@ -10055,6 +10194,15 @@
       <w:szCs w:val="16"/>
     </w:rPr>
   </w:style>
+  <w:style w:type="character" w:styleId="Hyperlink">
+    <w:name w:val="Hyperlink"/>
+    <w:basedOn w:val="DefaultParagraphFont"/>
+    <w:rsid w:val="00A83ACA"/>
+    <w:rPr>
+      <w:color w:val="0000FF" w:themeColor="hyperlink"/>
+      <w:u w:val="single"/>
+    </w:rPr>
+  </w:style>
 </w:styles>
 </file>
 

</xml_diff>

<commit_message>
Cosmetic changes and tiny documentation clarification
</commit_message>
<xml_diff>
--- a/branches/Mother_P2.0_Library_M.v.2.5/Mother Documentation.docx
+++ b/branches/Mother_P2.0_Library_M.v.2.5/Mother Documentation.docx
@@ -13,8 +13,46 @@
         <w:rPr>
           <w:lang w:val="en-GB"/>
         </w:rPr>
-        <w:t>Mother 1.0</w:t>
-      </w:r>
+        <w:t xml:space="preserve">Mother </w:t>
+      </w:r>
+      <w:del w:id="0" w:author="Ilias B. " w:date="2013-11-28T14:07:00Z">
+        <w:r>
+          <w:rPr>
+            <w:lang w:val="en-GB"/>
+          </w:rPr>
+          <w:delText>1</w:delText>
+        </w:r>
+      </w:del>
+      <w:ins w:id="1" w:author="Ilias B. " w:date="2013-11-28T14:07:00Z">
+        <w:r>
+          <w:rPr>
+            <w:lang w:val="en-GB"/>
+          </w:rPr>
+          <w:t>2</w:t>
+        </w:r>
+      </w:ins>
+      <w:r>
+        <w:rPr>
+          <w:lang w:val="en-GB"/>
+        </w:rPr>
+        <w:t>.</w:t>
+      </w:r>
+      <w:del w:id="2" w:author="Ilias B. " w:date="2013-11-28T14:07:00Z">
+        <w:r>
+          <w:rPr>
+            <w:lang w:val="en-GB"/>
+          </w:rPr>
+          <w:delText>0</w:delText>
+        </w:r>
+      </w:del>
+      <w:ins w:id="3" w:author="Ilias B. " w:date="2013-11-28T14:07:00Z">
+        <w:r>
+          <w:rPr>
+            <w:lang w:val="en-GB"/>
+          </w:rPr>
+          <w:t>0</w:t>
+        </w:r>
+      </w:ins>
     </w:p>
     <w:p>
       <w:pPr>
@@ -308,21 +346,7 @@
         <w:rPr>
           <w:lang w:val="en-GB"/>
         </w:rPr>
-        <w:t>Run the example controller (</w:t>
-      </w:r>
-      <w:proofErr w:type="spellStart"/>
-      <w:r>
-        <w:rPr>
-          <w:lang w:val="en-GB"/>
-        </w:rPr>
-        <w:t>MotherControllerExample.pde</w:t>
-      </w:r>
-      <w:proofErr w:type="spellEnd"/>
-      <w:r>
-        <w:rPr>
-          <w:lang w:val="en-GB"/>
-        </w:rPr>
-        <w:t xml:space="preserve"> in Contributed Libraries</w:t>
+        <w:t>Run the example controller (MotherControllerExample.pde in Contributed Libraries</w:t>
       </w:r>
       <w:r>
         <w:rPr>
@@ -366,21 +390,7 @@
         <w:rPr>
           <w:lang w:val="en-GB"/>
         </w:rPr>
-        <w:t xml:space="preserve">Run </w:t>
-      </w:r>
-      <w:proofErr w:type="spellStart"/>
-      <w:r>
-        <w:rPr>
-          <w:lang w:val="en-GB"/>
-        </w:rPr>
-        <w:t>MotherDelivery.pde</w:t>
-      </w:r>
-      <w:proofErr w:type="spellEnd"/>
-      <w:r>
-        <w:rPr>
-          <w:lang w:val="en-GB"/>
-        </w:rPr>
-        <w:t>, found in the same folder.</w:t>
+        <w:t>Run MotherDelivery.pde, found in the same folder.</w:t>
       </w:r>
     </w:p>
     <w:p>
@@ -400,16 +410,8 @@
         <w:rPr>
           <w:lang w:val="en-GB"/>
         </w:rPr>
-        <w:t xml:space="preserve">If everything goes well, Mother Delivery will display a black screen. To get things going, press the “Add Gradient”, and “Add Rotating Arcs” buttons in the controller, </w:t>
-      </w:r>
-      <w:proofErr w:type="gramStart"/>
-      <w:r>
-        <w:rPr>
-          <w:lang w:val="en-GB"/>
-        </w:rPr>
-        <w:t>which should result in these two synths being loaded.</w:t>
-      </w:r>
-      <w:proofErr w:type="gramEnd"/>
+        <w:t>If everything goes well, Mother Delivery will display a black screen. To get things going, press the “Add Gradient”, and “Add Rotating Arcs” buttons in the controller, which should result in these two synths being loaded.</w:t>
+      </w:r>
     </w:p>
     <w:p>
       <w:pPr>
@@ -448,21 +450,7 @@
         <w:rPr>
           <w:lang w:val="en-GB"/>
         </w:rPr>
-        <w:t xml:space="preserve">Read the included documentation, documentation related to using OSC (http://opensoundcontrol.org/), and </w:t>
-      </w:r>
-      <w:proofErr w:type="gramStart"/>
-      <w:r>
-        <w:rPr>
-          <w:lang w:val="en-GB"/>
-        </w:rPr>
-        <w:t>get</w:t>
-      </w:r>
-      <w:proofErr w:type="gramEnd"/>
-      <w:r>
-        <w:rPr>
-          <w:lang w:val="en-GB"/>
-        </w:rPr>
-        <w:t xml:space="preserve"> started making your own synths and user interfaces for controlling them!</w:t>
+        <w:t>Read the included documentation, documentation related to using OSC (http://opensoundcontrol.org/), and get started making your own synths and user interfaces for controlling them!</w:t>
       </w:r>
     </w:p>
     <w:p>
@@ -542,20 +530,12 @@
         </w:rPr>
         <w:t xml:space="preserve">change the ports in the </w:t>
       </w:r>
-      <w:proofErr w:type="spellStart"/>
       <w:r>
         <w:rPr>
           <w:lang w:val="en-GB"/>
         </w:rPr>
         <w:lastRenderedPageBreak/>
-        <w:t>MotherControllerExample</w:t>
-      </w:r>
-      <w:proofErr w:type="spellEnd"/>
-      <w:r>
-        <w:rPr>
-          <w:lang w:val="en-GB"/>
-        </w:rPr>
-        <w:t xml:space="preserve"> sketch, </w:t>
+        <w:t xml:space="preserve">MotherControllerExample sketch, </w:t>
       </w:r>
       <w:r>
         <w:rPr>
@@ -602,14 +582,7 @@
         <w:rPr>
           <w:lang w:val="en-GB"/>
         </w:rPr>
-        <w:t xml:space="preserve">, </w:t>
-      </w:r>
-      <w:proofErr w:type="gramStart"/>
-      <w:r>
-        <w:rPr>
-          <w:lang w:val="en-GB"/>
-        </w:rPr>
-        <w:t xml:space="preserve">at  </w:t>
+        <w:t xml:space="preserve">, at  </w:t>
       </w:r>
       <w:r>
         <w:rPr>
@@ -617,7 +590,6 @@
         </w:rPr>
         <w:t>hotmail.com</w:t>
       </w:r>
-      <w:proofErr w:type="gramEnd"/>
       <w:r>
         <w:rPr>
           <w:lang w:val="en-GB"/>
@@ -642,6 +614,16 @@
         </w:rPr>
         <w:t xml:space="preserve"> forum.</w:t>
       </w:r>
+      <w:ins w:id="4" w:author="Ilias B. " w:date="2013-11-28T14:07:00Z">
+        <w:r>
+          <w:rPr>
+            <w:lang w:val="en-GB"/>
+          </w:rPr>
+          <w:t xml:space="preserve"> It’s a good idea to keep any conversations on the forum however, so that other users of the library can also benefit from reading them.</w:t>
+        </w:r>
+      </w:ins>
+      <w:bookmarkStart w:id="5" w:name="_GoBack"/>
+      <w:bookmarkEnd w:id="5"/>
     </w:p>
     <w:p>
       <w:pPr>
@@ -735,21 +717,7 @@
         <w:rPr>
           <w:lang w:val="en-GB"/>
         </w:rPr>
-        <w:t xml:space="preserve"> in a manner analogous to </w:t>
-      </w:r>
-      <w:proofErr w:type="spellStart"/>
-      <w:r>
-        <w:rPr>
-          <w:lang w:val="en-GB"/>
-        </w:rPr>
-        <w:t>VJing</w:t>
-      </w:r>
-      <w:proofErr w:type="spellEnd"/>
-      <w:r>
-        <w:rPr>
-          <w:lang w:val="en-GB"/>
-        </w:rPr>
-        <w:t>.</w:t>
+        <w:t xml:space="preserve"> in a manner analogous to VJing.</w:t>
       </w:r>
       <w:r>
         <w:rPr>
@@ -905,7 +873,6 @@
         </w:rPr>
         <w:t xml:space="preserve"> “</w:t>
       </w:r>
-      <w:proofErr w:type="spellStart"/>
       <w:r>
         <w:rPr>
           <w:lang w:val="en-GB"/>
@@ -918,7 +885,6 @@
         </w:rPr>
         <w:t>XX</w:t>
       </w:r>
-      <w:proofErr w:type="spellEnd"/>
       <w:r>
         <w:rPr>
           <w:lang w:val="en-GB"/>
@@ -1001,21 +967,7 @@
         <w:rPr>
           <w:lang w:val="en-GB"/>
         </w:rPr>
-        <w:t xml:space="preserve">, within the data folder of the </w:t>
-      </w:r>
-      <w:proofErr w:type="spellStart"/>
-      <w:r>
-        <w:rPr>
-          <w:lang w:val="en-GB"/>
-        </w:rPr>
-        <w:t>MotherDelivery</w:t>
-      </w:r>
-      <w:proofErr w:type="spellEnd"/>
-      <w:r>
-        <w:rPr>
-          <w:lang w:val="en-GB"/>
-        </w:rPr>
-        <w:t xml:space="preserve"> sketch.</w:t>
+        <w:t>, within the data folder of the MotherDelivery sketch.</w:t>
       </w:r>
       <w:r>
         <w:rPr>
@@ -1109,25 +1061,7 @@
           <w:sz w:val="20"/>
           <w:szCs w:val="20"/>
         </w:rPr>
-        <w:t xml:space="preserve"># </w:t>
-      </w:r>
-      <w:proofErr w:type="gramStart"/>
-      <w:r>
-        <w:rPr>
-          <w:rFonts w:ascii="Consolas" w:hAnsi="Consolas" w:cs="Consolas"/>
-          <w:sz w:val="20"/>
-          <w:szCs w:val="20"/>
-        </w:rPr>
-        <w:t>This</w:t>
-      </w:r>
-      <w:proofErr w:type="gramEnd"/>
-      <w:r>
-        <w:rPr>
-          <w:rFonts w:ascii="Consolas" w:hAnsi="Consolas" w:cs="Consolas"/>
-          <w:sz w:val="20"/>
-          <w:szCs w:val="20"/>
-        </w:rPr>
-        <w:t xml:space="preserve"> is where the host looks for the synth jar files.</w:t>
+        <w:t># This is where the host looks for the synth jar files.</w:t>
       </w:r>
     </w:p>
     <w:p>
@@ -1148,25 +1082,7 @@
           <w:sz w:val="20"/>
           <w:szCs w:val="20"/>
         </w:rPr>
-        <w:t xml:space="preserve"># </w:t>
-      </w:r>
-      <w:proofErr w:type="gramStart"/>
-      <w:r>
-        <w:rPr>
-          <w:rFonts w:ascii="Consolas" w:hAnsi="Consolas" w:cs="Consolas"/>
-          <w:sz w:val="20"/>
-          <w:szCs w:val="20"/>
-        </w:rPr>
-        <w:t>the</w:t>
-      </w:r>
-      <w:proofErr w:type="gramEnd"/>
-      <w:r>
-        <w:rPr>
-          <w:rFonts w:ascii="Consolas" w:hAnsi="Consolas" w:cs="Consolas"/>
-          <w:sz w:val="20"/>
-          <w:szCs w:val="20"/>
-        </w:rPr>
-        <w:t xml:space="preserve"> folder you point to needs to also include two subfolders, "data" and </w:t>
+        <w:t xml:space="preserve"># the folder you point to needs to also include two subfolders, "data" and </w:t>
       </w:r>
     </w:p>
     <w:p>
@@ -1181,7 +1097,6 @@
           <w:szCs w:val="20"/>
         </w:rPr>
       </w:pPr>
-      <w:proofErr w:type="gramStart"/>
       <w:r>
         <w:rPr>
           <w:rFonts w:ascii="Consolas" w:hAnsi="Consolas" w:cs="Consolas"/>
@@ -1198,7 +1113,6 @@
         </w:rPr>
         <w:t>"libraries".</w:t>
       </w:r>
-      <w:proofErr w:type="gramEnd"/>
     </w:p>
     <w:p>
       <w:pPr>
@@ -1218,25 +1132,7 @@
           <w:sz w:val="20"/>
           <w:szCs w:val="20"/>
         </w:rPr>
-        <w:t xml:space="preserve"># </w:t>
-      </w:r>
-      <w:proofErr w:type="gramStart"/>
-      <w:r>
-        <w:rPr>
-          <w:rFonts w:ascii="Consolas" w:hAnsi="Consolas" w:cs="Consolas"/>
-          <w:sz w:val="20"/>
-          <w:szCs w:val="20"/>
-        </w:rPr>
-        <w:t>So</w:t>
-      </w:r>
-      <w:proofErr w:type="gramEnd"/>
-      <w:r>
-        <w:rPr>
-          <w:rFonts w:ascii="Consolas" w:hAnsi="Consolas" w:cs="Consolas"/>
-          <w:sz w:val="20"/>
-          <w:szCs w:val="20"/>
-        </w:rPr>
-        <w:t xml:space="preserve"> if you keep your synths in "X:\\Synths", you also need to create folders</w:t>
+        <w:t># So if you keep your synths in "X:\\Synths", you also need to create folders</w:t>
       </w:r>
     </w:p>
     <w:p>
@@ -1251,7 +1147,6 @@
           <w:szCs w:val="20"/>
         </w:rPr>
       </w:pPr>
-      <w:proofErr w:type="gramStart"/>
       <w:r>
         <w:rPr>
           <w:rFonts w:ascii="Consolas" w:hAnsi="Consolas" w:cs="Consolas"/>
@@ -1260,7 +1155,6 @@
         </w:rPr>
         <w:t># "X:\\Synths\\data", and "X:\\Synths\\libraries".</w:t>
       </w:r>
-      <w:proofErr w:type="gramEnd"/>
     </w:p>
     <w:p>
       <w:pPr>
@@ -1274,23 +1168,13 @@
           <w:szCs w:val="20"/>
         </w:rPr>
       </w:pPr>
-      <w:proofErr w:type="spellStart"/>
       <w:r>
         <w:rPr>
           <w:rFonts w:ascii="Consolas" w:hAnsi="Consolas" w:cs="Consolas"/>
           <w:sz w:val="20"/>
           <w:szCs w:val="20"/>
         </w:rPr>
-        <w:t>UseCustomSynthFolder</w:t>
-      </w:r>
-      <w:proofErr w:type="spellEnd"/>
-      <w:r>
-        <w:rPr>
-          <w:rFonts w:ascii="Consolas" w:hAnsi="Consolas" w:cs="Consolas"/>
-          <w:sz w:val="20"/>
-          <w:szCs w:val="20"/>
-        </w:rPr>
-        <w:t>=0;</w:t>
+        <w:t>UseCustomSynthFolder=0;</w:t>
       </w:r>
     </w:p>
     <w:p>
@@ -1305,41 +1189,13 @@
           <w:szCs w:val="20"/>
         </w:rPr>
       </w:pPr>
-      <w:proofErr w:type="spellStart"/>
       <w:r>
         <w:rPr>
           <w:rFonts w:ascii="Consolas" w:hAnsi="Consolas" w:cs="Consolas"/>
           <w:sz w:val="20"/>
           <w:szCs w:val="20"/>
         </w:rPr>
-        <w:t>SynthFolder</w:t>
-      </w:r>
-      <w:proofErr w:type="spellEnd"/>
-      <w:r>
-        <w:rPr>
-          <w:rFonts w:ascii="Consolas" w:hAnsi="Consolas" w:cs="Consolas"/>
-          <w:sz w:val="20"/>
-          <w:szCs w:val="20"/>
-        </w:rPr>
-        <w:t>=X:\\</w:t>
-      </w:r>
-      <w:proofErr w:type="spellStart"/>
-      <w:r>
-        <w:rPr>
-          <w:rFonts w:ascii="Consolas" w:hAnsi="Consolas" w:cs="Consolas"/>
-          <w:sz w:val="20"/>
-          <w:szCs w:val="20"/>
-        </w:rPr>
-        <w:t>PortableApps</w:t>
-      </w:r>
-      <w:proofErr w:type="spellEnd"/>
-      <w:r>
-        <w:rPr>
-          <w:rFonts w:ascii="Consolas" w:hAnsi="Consolas" w:cs="Consolas"/>
-          <w:sz w:val="20"/>
-          <w:szCs w:val="20"/>
-        </w:rPr>
-        <w:t>\\Lumia_Synths_P2.0;</w:t>
+        <w:t>SynthFolder=X:\\PortableApps\\Lumia_Synths_P2.0;</w:t>
       </w:r>
     </w:p>
     <w:p>
@@ -1428,25 +1284,7 @@
           <w:sz w:val="20"/>
           <w:szCs w:val="20"/>
         </w:rPr>
-        <w:t xml:space="preserve"># </w:t>
-      </w:r>
-      <w:proofErr w:type="gramStart"/>
-      <w:r>
-        <w:rPr>
-          <w:rFonts w:ascii="Consolas" w:hAnsi="Consolas" w:cs="Consolas"/>
-          <w:sz w:val="20"/>
-          <w:szCs w:val="20"/>
-        </w:rPr>
-        <w:t>The</w:t>
-      </w:r>
-      <w:proofErr w:type="gramEnd"/>
-      <w:r>
-        <w:rPr>
-          <w:rFonts w:ascii="Consolas" w:hAnsi="Consolas" w:cs="Consolas"/>
-          <w:sz w:val="20"/>
-          <w:szCs w:val="20"/>
-        </w:rPr>
-        <w:t xml:space="preserve"> port on which the host receives OSC messages.</w:t>
+        <w:t># The port on which the host receives OSC messages.</w:t>
       </w:r>
     </w:p>
     <w:p>
@@ -1461,23 +1299,13 @@
           <w:szCs w:val="20"/>
         </w:rPr>
       </w:pPr>
-      <w:proofErr w:type="spellStart"/>
       <w:r>
         <w:rPr>
           <w:rFonts w:ascii="Consolas" w:hAnsi="Consolas" w:cs="Consolas"/>
           <w:sz w:val="20"/>
           <w:szCs w:val="20"/>
         </w:rPr>
-        <w:t>osc_receive_port</w:t>
-      </w:r>
-      <w:proofErr w:type="spellEnd"/>
-      <w:r>
-        <w:rPr>
-          <w:rFonts w:ascii="Consolas" w:hAnsi="Consolas" w:cs="Consolas"/>
-          <w:sz w:val="20"/>
-          <w:szCs w:val="20"/>
-        </w:rPr>
-        <w:t>=7000;</w:t>
+        <w:t>osc_receive_port=7000;</w:t>
       </w:r>
     </w:p>
     <w:p>
@@ -1511,25 +1339,7 @@
           <w:sz w:val="20"/>
           <w:szCs w:val="20"/>
         </w:rPr>
-        <w:t xml:space="preserve"># </w:t>
-      </w:r>
-      <w:proofErr w:type="gramStart"/>
-      <w:r>
-        <w:rPr>
-          <w:rFonts w:ascii="Consolas" w:hAnsi="Consolas" w:cs="Consolas"/>
-          <w:sz w:val="20"/>
-          <w:szCs w:val="20"/>
-        </w:rPr>
-        <w:t>The</w:t>
-      </w:r>
-      <w:proofErr w:type="gramEnd"/>
-      <w:r>
-        <w:rPr>
-          <w:rFonts w:ascii="Consolas" w:hAnsi="Consolas" w:cs="Consolas"/>
-          <w:sz w:val="20"/>
-          <w:szCs w:val="20"/>
-        </w:rPr>
-        <w:t xml:space="preserve"> port to which the host sends OSC messages.</w:t>
+        <w:t># The port to which the host sends OSC messages.</w:t>
       </w:r>
     </w:p>
     <w:p>
@@ -1544,23 +1354,14 @@
           <w:szCs w:val="20"/>
         </w:rPr>
       </w:pPr>
-      <w:proofErr w:type="spellStart"/>
       <w:r>
         <w:rPr>
           <w:rFonts w:ascii="Consolas" w:hAnsi="Consolas" w:cs="Consolas"/>
           <w:sz w:val="20"/>
           <w:szCs w:val="20"/>
         </w:rPr>
-        <w:t>osc_send_port</w:t>
-      </w:r>
-      <w:proofErr w:type="spellEnd"/>
-      <w:r>
-        <w:rPr>
-          <w:rFonts w:ascii="Consolas" w:hAnsi="Consolas" w:cs="Consolas"/>
-          <w:sz w:val="20"/>
-          <w:szCs w:val="20"/>
-        </w:rPr>
-        <w:t>=5432;</w:t>
+        <w:lastRenderedPageBreak/>
+        <w:t>osc_send_port=5432;</w:t>
       </w:r>
     </w:p>
     <w:p>
@@ -1594,43 +1395,7 @@
           <w:sz w:val="20"/>
           <w:szCs w:val="20"/>
         </w:rPr>
-        <w:t xml:space="preserve"># </w:t>
-      </w:r>
-      <w:proofErr w:type="gramStart"/>
-      <w:r>
-        <w:rPr>
-          <w:rFonts w:ascii="Consolas" w:hAnsi="Consolas" w:cs="Consolas"/>
-          <w:sz w:val="20"/>
-          <w:szCs w:val="20"/>
-        </w:rPr>
-        <w:t>If</w:t>
-      </w:r>
-      <w:proofErr w:type="gramEnd"/>
-      <w:r>
-        <w:rPr>
-          <w:rFonts w:ascii="Consolas" w:hAnsi="Consolas" w:cs="Consolas"/>
-          <w:sz w:val="20"/>
-          <w:szCs w:val="20"/>
-        </w:rPr>
-        <w:t xml:space="preserve"> the host should run in </w:t>
-      </w:r>
-      <w:proofErr w:type="spellStart"/>
-      <w:r>
-        <w:rPr>
-          <w:rFonts w:ascii="Consolas" w:hAnsi="Consolas" w:cs="Consolas"/>
-          <w:sz w:val="20"/>
-          <w:szCs w:val="20"/>
-        </w:rPr>
-        <w:t>fullscreen</w:t>
-      </w:r>
-      <w:proofErr w:type="spellEnd"/>
-      <w:r>
-        <w:rPr>
-          <w:rFonts w:ascii="Consolas" w:hAnsi="Consolas" w:cs="Consolas"/>
-          <w:sz w:val="20"/>
-          <w:szCs w:val="20"/>
-        </w:rPr>
-        <w:t xml:space="preserve">, set this parameter to 1. </w:t>
+        <w:t xml:space="preserve"># If the host should run in fullscreen, set this parameter to 1. </w:t>
       </w:r>
     </w:p>
     <w:p>
@@ -1651,26 +1416,7 @@
           <w:sz w:val="20"/>
           <w:szCs w:val="20"/>
         </w:rPr>
-        <w:lastRenderedPageBreak/>
-        <w:t xml:space="preserve"># </w:t>
-      </w:r>
-      <w:proofErr w:type="gramStart"/>
-      <w:r>
-        <w:rPr>
-          <w:rFonts w:ascii="Consolas" w:hAnsi="Consolas" w:cs="Consolas"/>
-          <w:sz w:val="20"/>
-          <w:szCs w:val="20"/>
-        </w:rPr>
-        <w:t>For</w:t>
-      </w:r>
-      <w:proofErr w:type="gramEnd"/>
-      <w:r>
-        <w:rPr>
-          <w:rFonts w:ascii="Consolas" w:hAnsi="Consolas" w:cs="Consolas"/>
-          <w:sz w:val="20"/>
-          <w:szCs w:val="20"/>
-        </w:rPr>
-        <w:t xml:space="preserve"> windowed mode set the parameter to 0.</w:t>
+        <w:t># For windowed mode set the parameter to 0.</w:t>
       </w:r>
     </w:p>
     <w:p>
@@ -1685,23 +1431,13 @@
           <w:szCs w:val="20"/>
         </w:rPr>
       </w:pPr>
-      <w:proofErr w:type="spellStart"/>
       <w:r>
         <w:rPr>
           <w:rFonts w:ascii="Consolas" w:hAnsi="Consolas" w:cs="Consolas"/>
           <w:sz w:val="20"/>
           <w:szCs w:val="20"/>
         </w:rPr>
-        <w:t>FullScreen</w:t>
-      </w:r>
-      <w:proofErr w:type="spellEnd"/>
-      <w:r>
-        <w:rPr>
-          <w:rFonts w:ascii="Consolas" w:hAnsi="Consolas" w:cs="Consolas"/>
-          <w:sz w:val="20"/>
-          <w:szCs w:val="20"/>
-        </w:rPr>
-        <w:t>=0;</w:t>
+        <w:t>FullScreen=0;</w:t>
       </w:r>
     </w:p>
     <w:p>
@@ -1735,25 +1471,7 @@
           <w:sz w:val="20"/>
           <w:szCs w:val="20"/>
         </w:rPr>
-        <w:t xml:space="preserve"># Setup secondary display output to use when in </w:t>
-      </w:r>
-      <w:proofErr w:type="spellStart"/>
-      <w:r>
-        <w:rPr>
-          <w:rFonts w:ascii="Consolas" w:hAnsi="Consolas" w:cs="Consolas"/>
-          <w:sz w:val="20"/>
-          <w:szCs w:val="20"/>
-        </w:rPr>
-        <w:t>fullscreen</w:t>
-      </w:r>
-      <w:proofErr w:type="spellEnd"/>
-      <w:r>
-        <w:rPr>
-          <w:rFonts w:ascii="Consolas" w:hAnsi="Consolas" w:cs="Consolas"/>
-          <w:sz w:val="20"/>
-          <w:szCs w:val="20"/>
-        </w:rPr>
-        <w:t xml:space="preserve"> mode.</w:t>
+        <w:t># Setup secondary display output to use when in fullscreen mode.</w:t>
       </w:r>
     </w:p>
     <w:p>
@@ -1816,43 +1534,7 @@
           <w:sz w:val="20"/>
           <w:szCs w:val="20"/>
         </w:rPr>
-        <w:t xml:space="preserve"># </w:t>
-      </w:r>
-      <w:proofErr w:type="gramStart"/>
-      <w:r>
-        <w:rPr>
-          <w:rFonts w:ascii="Consolas" w:hAnsi="Consolas" w:cs="Consolas"/>
-          <w:sz w:val="20"/>
-          <w:szCs w:val="20"/>
-        </w:rPr>
-        <w:t>n</w:t>
-      </w:r>
-      <w:proofErr w:type="gramEnd"/>
-      <w:r>
-        <w:rPr>
-          <w:rFonts w:ascii="Consolas" w:hAnsi="Consolas" w:cs="Consolas"/>
-          <w:sz w:val="20"/>
-          <w:szCs w:val="20"/>
-        </w:rPr>
-        <w:t>: n-</w:t>
-      </w:r>
-      <w:proofErr w:type="spellStart"/>
-      <w:r>
-        <w:rPr>
-          <w:rFonts w:ascii="Consolas" w:hAnsi="Consolas" w:cs="Consolas"/>
-          <w:sz w:val="20"/>
-          <w:szCs w:val="20"/>
-        </w:rPr>
-        <w:t>th</w:t>
-      </w:r>
-      <w:proofErr w:type="spellEnd"/>
-      <w:r>
-        <w:rPr>
-          <w:rFonts w:ascii="Consolas" w:hAnsi="Consolas" w:cs="Consolas"/>
-          <w:sz w:val="20"/>
-          <w:szCs w:val="20"/>
-        </w:rPr>
-        <w:t xml:space="preserve"> display (untested).</w:t>
+        <w:t># n: n-th display (untested).</w:t>
       </w:r>
     </w:p>
     <w:p>
@@ -1867,33 +1549,13 @@
           <w:szCs w:val="20"/>
         </w:rPr>
       </w:pPr>
-      <w:proofErr w:type="spellStart"/>
-      <w:proofErr w:type="gramStart"/>
       <w:r>
         <w:rPr>
           <w:rFonts w:ascii="Consolas" w:hAnsi="Consolas" w:cs="Consolas"/>
           <w:sz w:val="20"/>
           <w:szCs w:val="20"/>
         </w:rPr>
-        <w:t>outputScreen</w:t>
-      </w:r>
-      <w:proofErr w:type="spellEnd"/>
-      <w:r>
-        <w:rPr>
-          <w:rFonts w:ascii="Consolas" w:hAnsi="Consolas" w:cs="Consolas"/>
-          <w:sz w:val="20"/>
-          <w:szCs w:val="20"/>
-        </w:rPr>
-        <w:t>=</w:t>
-      </w:r>
-      <w:proofErr w:type="gramEnd"/>
-      <w:r>
-        <w:rPr>
-          <w:rFonts w:ascii="Consolas" w:hAnsi="Consolas" w:cs="Consolas"/>
-          <w:sz w:val="20"/>
-          <w:szCs w:val="20"/>
-        </w:rPr>
-        <w:t>0;</w:t>
+        <w:t>outputScreen=0;</w:t>
       </w:r>
     </w:p>
     <w:p>
@@ -1927,35 +1589,7 @@
           <w:sz w:val="20"/>
           <w:szCs w:val="20"/>
         </w:rPr>
-        <w:t xml:space="preserve"># </w:t>
-      </w:r>
-      <w:proofErr w:type="spellStart"/>
-      <w:proofErr w:type="gramStart"/>
-      <w:r>
-        <w:rPr>
-          <w:rFonts w:ascii="Consolas" w:hAnsi="Consolas" w:cs="Consolas"/>
-          <w:sz w:val="20"/>
-          <w:szCs w:val="20"/>
-        </w:rPr>
-        <w:t>screenSize</w:t>
-      </w:r>
-      <w:proofErr w:type="spellEnd"/>
-      <w:r>
-        <w:rPr>
-          <w:rFonts w:ascii="Consolas" w:hAnsi="Consolas" w:cs="Consolas"/>
-          <w:sz w:val="20"/>
-          <w:szCs w:val="20"/>
-        </w:rPr>
-        <w:t>=</w:t>
-      </w:r>
-      <w:proofErr w:type="gramEnd"/>
-      <w:r>
-        <w:rPr>
-          <w:rFonts w:ascii="Consolas" w:hAnsi="Consolas" w:cs="Consolas"/>
-          <w:sz w:val="20"/>
-          <w:szCs w:val="20"/>
-        </w:rPr>
-        <w:t>3360,1050;</w:t>
+        <w:t># screenSize=3360,1050;</w:t>
       </w:r>
     </w:p>
     <w:p>
@@ -1970,33 +1604,13 @@
           <w:szCs w:val="20"/>
         </w:rPr>
       </w:pPr>
-      <w:proofErr w:type="spellStart"/>
-      <w:proofErr w:type="gramStart"/>
       <w:r>
         <w:rPr>
           <w:rFonts w:ascii="Consolas" w:hAnsi="Consolas" w:cs="Consolas"/>
           <w:sz w:val="20"/>
           <w:szCs w:val="20"/>
         </w:rPr>
-        <w:t>screenSize</w:t>
-      </w:r>
-      <w:proofErr w:type="spellEnd"/>
-      <w:r>
-        <w:rPr>
-          <w:rFonts w:ascii="Consolas" w:hAnsi="Consolas" w:cs="Consolas"/>
-          <w:sz w:val="20"/>
-          <w:szCs w:val="20"/>
-        </w:rPr>
-        <w:t>=</w:t>
-      </w:r>
-      <w:proofErr w:type="gramEnd"/>
-      <w:r>
-        <w:rPr>
-          <w:rFonts w:ascii="Consolas" w:hAnsi="Consolas" w:cs="Consolas"/>
-          <w:sz w:val="20"/>
-          <w:szCs w:val="20"/>
-        </w:rPr>
-        <w:t>800,600;</w:t>
+        <w:t>screenSize=800,600;</w:t>
       </w:r>
     </w:p>
     <w:p>
@@ -2030,25 +1644,7 @@
           <w:sz w:val="20"/>
           <w:szCs w:val="20"/>
         </w:rPr>
-        <w:t xml:space="preserve"># </w:t>
-      </w:r>
-      <w:proofErr w:type="spellStart"/>
-      <w:r>
-        <w:rPr>
-          <w:rFonts w:ascii="Consolas" w:hAnsi="Consolas" w:cs="Consolas"/>
-          <w:sz w:val="20"/>
-          <w:szCs w:val="20"/>
-        </w:rPr>
-        <w:t>Framerate</w:t>
-      </w:r>
-      <w:proofErr w:type="spellEnd"/>
-      <w:r>
-        <w:rPr>
-          <w:rFonts w:ascii="Consolas" w:hAnsi="Consolas" w:cs="Consolas"/>
-          <w:sz w:val="20"/>
-          <w:szCs w:val="20"/>
-        </w:rPr>
-        <w:t>:</w:t>
+        <w:t># Framerate:</w:t>
       </w:r>
     </w:p>
     <w:p>
@@ -2063,33 +1659,13 @@
           <w:szCs w:val="20"/>
         </w:rPr>
       </w:pPr>
-      <w:proofErr w:type="spellStart"/>
-      <w:proofErr w:type="gramStart"/>
       <w:r>
         <w:rPr>
           <w:rFonts w:ascii="Consolas" w:hAnsi="Consolas" w:cs="Consolas"/>
           <w:sz w:val="20"/>
           <w:szCs w:val="20"/>
         </w:rPr>
-        <w:t>frameRate</w:t>
-      </w:r>
-      <w:proofErr w:type="spellEnd"/>
-      <w:r>
-        <w:rPr>
-          <w:rFonts w:ascii="Consolas" w:hAnsi="Consolas" w:cs="Consolas"/>
-          <w:sz w:val="20"/>
-          <w:szCs w:val="20"/>
-        </w:rPr>
-        <w:t>=</w:t>
-      </w:r>
-      <w:proofErr w:type="gramEnd"/>
-      <w:r>
-        <w:rPr>
-          <w:rFonts w:ascii="Consolas" w:hAnsi="Consolas" w:cs="Consolas"/>
-          <w:sz w:val="20"/>
-          <w:szCs w:val="20"/>
-        </w:rPr>
-        <w:t>24;</w:t>
+        <w:t>frameRate=24;</w:t>
       </w:r>
     </w:p>
     <w:p>
@@ -2138,51 +1714,13 @@
           <w:szCs w:val="20"/>
         </w:rPr>
       </w:pPr>
-      <w:proofErr w:type="spellStart"/>
-      <w:proofErr w:type="gramStart"/>
       <w:r>
         <w:rPr>
           <w:rFonts w:ascii="Consolas" w:hAnsi="Consolas" w:cs="Consolas"/>
           <w:sz w:val="20"/>
           <w:szCs w:val="20"/>
         </w:rPr>
-        <w:t>imagePath</w:t>
-      </w:r>
-      <w:proofErr w:type="spellEnd"/>
-      <w:r>
-        <w:rPr>
-          <w:rFonts w:ascii="Consolas" w:hAnsi="Consolas" w:cs="Consolas"/>
-          <w:sz w:val="20"/>
-          <w:szCs w:val="20"/>
-        </w:rPr>
-        <w:t>=</w:t>
-      </w:r>
-      <w:proofErr w:type="gramEnd"/>
-      <w:r>
-        <w:rPr>
-          <w:rFonts w:ascii="Consolas" w:hAnsi="Consolas" w:cs="Consolas"/>
-          <w:sz w:val="20"/>
-          <w:szCs w:val="20"/>
-        </w:rPr>
-        <w:t>D:\\</w:t>
-      </w:r>
-      <w:proofErr w:type="spellStart"/>
-      <w:r>
-        <w:rPr>
-          <w:rFonts w:ascii="Consolas" w:hAnsi="Consolas" w:cs="Consolas"/>
-          <w:sz w:val="20"/>
-          <w:szCs w:val="20"/>
-        </w:rPr>
-        <w:t>ML_Grabs</w:t>
-      </w:r>
-      <w:proofErr w:type="spellEnd"/>
-      <w:r>
-        <w:rPr>
-          <w:rFonts w:ascii="Consolas" w:hAnsi="Consolas" w:cs="Consolas"/>
-          <w:sz w:val="20"/>
-          <w:szCs w:val="20"/>
-        </w:rPr>
-        <w:t>\;</w:t>
+        <w:t>imagePath=D:\\ML_Grabs\;</w:t>
       </w:r>
     </w:p>
     <w:p>
@@ -2210,41 +1748,13 @@
           <w:szCs w:val="20"/>
         </w:rPr>
       </w:pPr>
-      <w:proofErr w:type="gramStart"/>
       <w:r>
         <w:rPr>
           <w:rFonts w:ascii="Consolas" w:hAnsi="Consolas" w:cs="Consolas"/>
           <w:sz w:val="20"/>
           <w:szCs w:val="20"/>
         </w:rPr>
-        <w:t># Fraction of running speed.</w:t>
-      </w:r>
-      <w:proofErr w:type="gramEnd"/>
-      <w:r>
-        <w:rPr>
-          <w:rFonts w:ascii="Consolas" w:hAnsi="Consolas" w:cs="Consolas"/>
-          <w:sz w:val="20"/>
-          <w:szCs w:val="20"/>
-        </w:rPr>
-        <w:t xml:space="preserve"> So if </w:t>
-      </w:r>
-      <w:proofErr w:type="spellStart"/>
-      <w:r>
-        <w:rPr>
-          <w:rFonts w:ascii="Consolas" w:hAnsi="Consolas" w:cs="Consolas"/>
-          <w:sz w:val="20"/>
-          <w:szCs w:val="20"/>
-        </w:rPr>
-        <w:t>framerate</w:t>
-      </w:r>
-      <w:proofErr w:type="spellEnd"/>
-      <w:r>
-        <w:rPr>
-          <w:rFonts w:ascii="Consolas" w:hAnsi="Consolas" w:cs="Consolas"/>
-          <w:sz w:val="20"/>
-          <w:szCs w:val="20"/>
-        </w:rPr>
-        <w:t xml:space="preserve"> is 30, and fraction is 5, the </w:t>
+        <w:t xml:space="preserve"># Fraction of running speed. So if framerate is 30, and fraction is 5, the </w:t>
       </w:r>
     </w:p>
     <w:p>
@@ -2267,41 +1777,13 @@
         </w:rPr>
         <w:t xml:space="preserve"># </w:t>
       </w:r>
-      <w:proofErr w:type="gramStart"/>
       <w:r>
         <w:rPr>
           <w:rFonts w:ascii="Consolas" w:hAnsi="Consolas" w:cs="Consolas"/>
           <w:sz w:val="20"/>
           <w:szCs w:val="20"/>
         </w:rPr>
-        <w:t>actual</w:t>
-      </w:r>
-      <w:proofErr w:type="gramEnd"/>
-      <w:r>
-        <w:rPr>
-          <w:rFonts w:ascii="Consolas" w:hAnsi="Consolas" w:cs="Consolas"/>
-          <w:sz w:val="20"/>
-          <w:szCs w:val="20"/>
-        </w:rPr>
-        <w:t xml:space="preserve"> </w:t>
-      </w:r>
-      <w:proofErr w:type="spellStart"/>
-      <w:r>
-        <w:rPr>
-          <w:rFonts w:ascii="Consolas" w:hAnsi="Consolas" w:cs="Consolas"/>
-          <w:sz w:val="20"/>
-          <w:szCs w:val="20"/>
-        </w:rPr>
-        <w:t>framerate</w:t>
-      </w:r>
-      <w:proofErr w:type="spellEnd"/>
-      <w:r>
-        <w:rPr>
-          <w:rFonts w:ascii="Consolas" w:hAnsi="Consolas" w:cs="Consolas"/>
-          <w:sz w:val="20"/>
-          <w:szCs w:val="20"/>
-        </w:rPr>
-        <w:t xml:space="preserve"> will be 6 fps.</w:t>
+        <w:t>actual framerate will be 6 fps.</w:t>
       </w:r>
     </w:p>
     <w:p>
@@ -2322,43 +1804,7 @@
           <w:sz w:val="20"/>
           <w:szCs w:val="20"/>
         </w:rPr>
-        <w:t xml:space="preserve"># </w:t>
-      </w:r>
-      <w:proofErr w:type="gramStart"/>
-      <w:r>
-        <w:rPr>
-          <w:rFonts w:ascii="Consolas" w:hAnsi="Consolas" w:cs="Consolas"/>
-          <w:sz w:val="20"/>
-          <w:szCs w:val="20"/>
-        </w:rPr>
-        <w:t>This</w:t>
-      </w:r>
-      <w:proofErr w:type="gramEnd"/>
-      <w:r>
-        <w:rPr>
-          <w:rFonts w:ascii="Consolas" w:hAnsi="Consolas" w:cs="Consolas"/>
-          <w:sz w:val="20"/>
-          <w:szCs w:val="20"/>
-        </w:rPr>
-        <w:t xml:space="preserve"> is useful when running mother in non-</w:t>
-      </w:r>
-      <w:proofErr w:type="spellStart"/>
-      <w:r>
-        <w:rPr>
-          <w:rFonts w:ascii="Consolas" w:hAnsi="Consolas" w:cs="Consolas"/>
-          <w:sz w:val="20"/>
-          <w:szCs w:val="20"/>
-        </w:rPr>
-        <w:t>realtime</w:t>
-      </w:r>
-      <w:proofErr w:type="spellEnd"/>
-      <w:r>
-        <w:rPr>
-          <w:rFonts w:ascii="Consolas" w:hAnsi="Consolas" w:cs="Consolas"/>
-          <w:sz w:val="20"/>
-          <w:szCs w:val="20"/>
-        </w:rPr>
-        <w:t xml:space="preserve">, and recording the output </w:t>
+        <w:t xml:space="preserve"># This is useful when running mother in non-realtime, and recording the output </w:t>
       </w:r>
       <w:r>
         <w:rPr>
@@ -2395,25 +1841,7 @@
           <w:sz w:val="20"/>
           <w:szCs w:val="20"/>
         </w:rPr>
-        <w:t xml:space="preserve"># </w:t>
-      </w:r>
-      <w:proofErr w:type="gramStart"/>
-      <w:r>
-        <w:rPr>
-          <w:rFonts w:ascii="Consolas" w:hAnsi="Consolas" w:cs="Consolas"/>
-          <w:sz w:val="20"/>
-          <w:szCs w:val="20"/>
-        </w:rPr>
-        <w:t>The</w:t>
-      </w:r>
-      <w:proofErr w:type="gramEnd"/>
-      <w:r>
-        <w:rPr>
-          <w:rFonts w:ascii="Consolas" w:hAnsi="Consolas" w:cs="Consolas"/>
-          <w:sz w:val="20"/>
-          <w:szCs w:val="20"/>
-        </w:rPr>
-        <w:t xml:space="preserve"> fraction value is then used to adjust timing calculations so that the </w:t>
+        <w:t xml:space="preserve"># The fraction value is then used to adjust timing calculations so that the </w:t>
       </w:r>
     </w:p>
     <w:p>
@@ -2472,25 +1900,7 @@
           <w:sz w:val="20"/>
           <w:szCs w:val="20"/>
         </w:rPr>
-        <w:t xml:space="preserve"># </w:t>
-      </w:r>
-      <w:proofErr w:type="gramStart"/>
-      <w:r>
-        <w:rPr>
-          <w:rFonts w:ascii="Consolas" w:hAnsi="Consolas" w:cs="Consolas"/>
-          <w:sz w:val="20"/>
-          <w:szCs w:val="20"/>
-        </w:rPr>
-        <w:t>to</w:t>
-      </w:r>
-      <w:proofErr w:type="gramEnd"/>
-      <w:r>
-        <w:rPr>
-          <w:rFonts w:ascii="Consolas" w:hAnsi="Consolas" w:cs="Consolas"/>
-          <w:sz w:val="20"/>
-          <w:szCs w:val="20"/>
-        </w:rPr>
-        <w:t xml:space="preserve"> what it would have looked like in real time.</w:t>
+        <w:t># to what it would have looked like in real time.</w:t>
       </w:r>
     </w:p>
     <w:p>
@@ -2505,33 +1915,13 @@
           <w:szCs w:val="20"/>
         </w:rPr>
       </w:pPr>
-      <w:proofErr w:type="spellStart"/>
-      <w:proofErr w:type="gramStart"/>
       <w:r>
         <w:rPr>
           <w:rFonts w:ascii="Consolas" w:hAnsi="Consolas" w:cs="Consolas"/>
           <w:sz w:val="20"/>
           <w:szCs w:val="20"/>
         </w:rPr>
-        <w:t>speedFraction</w:t>
-      </w:r>
-      <w:proofErr w:type="spellEnd"/>
-      <w:r>
-        <w:rPr>
-          <w:rFonts w:ascii="Consolas" w:hAnsi="Consolas" w:cs="Consolas"/>
-          <w:sz w:val="20"/>
-          <w:szCs w:val="20"/>
-        </w:rPr>
-        <w:t>=</w:t>
-      </w:r>
-      <w:proofErr w:type="gramEnd"/>
-      <w:r>
-        <w:rPr>
-          <w:rFonts w:ascii="Consolas" w:hAnsi="Consolas" w:cs="Consolas"/>
-          <w:sz w:val="20"/>
-          <w:szCs w:val="20"/>
-        </w:rPr>
-        <w:t>1;</w:t>
+        <w:t>speedFraction=1;</w:t>
       </w:r>
     </w:p>
     <w:p>
@@ -2619,21 +2009,7 @@
         <w:rPr>
           <w:lang w:val="en-GB"/>
         </w:rPr>
-        <w:t>/</w:t>
-      </w:r>
-      <w:proofErr w:type="spellStart"/>
-      <w:r>
-        <w:rPr>
-          <w:lang w:val="en-GB"/>
-        </w:rPr>
-        <w:t>Synth_names</w:t>
-      </w:r>
-      <w:proofErr w:type="spellEnd"/>
-      <w:r>
-        <w:rPr>
-          <w:lang w:val="en-GB"/>
-        </w:rPr>
-        <w:t xml:space="preserve"> synth1 synth2 synth3 (…)</w:t>
+        <w:t>/Synth_names synth1 synth2 synth3 (…)</w:t>
       </w:r>
     </w:p>
     <w:p>
@@ -2698,21 +2074,7 @@
         <w:rPr>
           <w:lang w:val="en-GB"/>
         </w:rPr>
-        <w:t>the /Mother/</w:t>
-      </w:r>
-      <w:proofErr w:type="spellStart"/>
-      <w:r>
-        <w:rPr>
-          <w:lang w:val="en-GB"/>
-        </w:rPr>
-        <w:t>Add_synth</w:t>
-      </w:r>
-      <w:proofErr w:type="spellEnd"/>
-      <w:r>
-        <w:rPr>
-          <w:lang w:val="en-GB"/>
-        </w:rPr>
-        <w:t xml:space="preserve"> message needs to be sent with two arguments, the name of the desired synth type, and a unique name to identify the particular synth instance. If an instance already exists with that name, no new synth is added to the stack.</w:t>
+        <w:t>the /Mother/Add_synth message needs to be sent with two arguments, the name of the desired synth type, and a unique name to identify the particular synth instance. If an instance already exists with that name, no new synth is added to the stack.</w:t>
       </w:r>
     </w:p>
     <w:p>
@@ -2837,30 +2199,14 @@
         <w:rPr>
           <w:lang w:val="en-GB"/>
         </w:rPr>
-        <w:t>If 1 is specified, Mother begins recording .</w:t>
-      </w:r>
-      <w:proofErr w:type="spellStart"/>
-      <w:r>
-        <w:rPr>
-          <w:lang w:val="en-GB"/>
-        </w:rPr>
-        <w:t>png</w:t>
-      </w:r>
-      <w:proofErr w:type="spellEnd"/>
-      <w:r>
-        <w:rPr>
-          <w:lang w:val="en-GB"/>
-        </w:rPr>
-        <w:t xml:space="preserve"> images to the path specified in the “</w:t>
-      </w:r>
-      <w:proofErr w:type="spellStart"/>
+        <w:t>If 1 is specified, Mother begins recording .png images to the path specified in the “</w:t>
+      </w:r>
       <w:r>
         <w:rPr>
           <w:lang w:val="en-GB"/>
         </w:rPr>
         <w:t>imagePath</w:t>
       </w:r>
-      <w:proofErr w:type="spellEnd"/>
       <w:r>
         <w:rPr>
           <w:lang w:val="en-GB"/>
@@ -2871,21 +2217,7 @@
         <w:rPr>
           <w:lang w:val="en-GB"/>
         </w:rPr>
-        <w:t xml:space="preserve"> Only for use in </w:t>
-      </w:r>
-      <w:proofErr w:type="spellStart"/>
-      <w:r>
-        <w:rPr>
-          <w:lang w:val="en-GB"/>
-        </w:rPr>
-        <w:t>non real-time</w:t>
-      </w:r>
-      <w:proofErr w:type="spellEnd"/>
-      <w:r>
-        <w:rPr>
-          <w:lang w:val="en-GB"/>
-        </w:rPr>
-        <w:t xml:space="preserve"> mode, as it is normally too demanding to run in real-time.</w:t>
+        <w:t xml:space="preserve"> Only for use in non real-time mode, as it is normally too demanding to run in real-time.</w:t>
       </w:r>
     </w:p>
     <w:p>
@@ -3076,16 +2408,273 @@
         <w:rPr>
           <w:lang w:val="en-GB"/>
         </w:rPr>
-        <w:t xml:space="preserve">orts, along with their </w:t>
-      </w:r>
-      <w:proofErr w:type="spellStart"/>
-      <w:r>
-        <w:rPr>
-          <w:lang w:val="en-GB"/>
-        </w:rPr>
-        <w:t>typetags</w:t>
-      </w:r>
-      <w:proofErr w:type="spellEnd"/>
+        <w:t>orts, along with their typetags:</w:t>
+      </w:r>
+    </w:p>
+    <w:p>
+      <w:pPr>
+        <w:jc w:val="both"/>
+        <w:rPr>
+          <w:lang w:val="en-GB"/>
+        </w:rPr>
+      </w:pPr>
+      <w:r>
+        <w:rPr>
+          <w:lang w:val="en-GB"/>
+        </w:rPr>
+        <w:t>/Mother/Child/</w:t>
+      </w:r>
+      <w:r>
+        <w:rPr>
+          <w:lang w:val="en-GB"/>
+        </w:rPr>
+        <w:t>synth1_01</w:t>
+      </w:r>
+      <w:r>
+        <w:rPr>
+          <w:lang w:val="en-GB"/>
+        </w:rPr>
+        <w:t>/Get_Supported_Messages</w:t>
+      </w:r>
+    </w:p>
+    <w:p>
+      <w:pPr>
+        <w:jc w:val="both"/>
+        <w:rPr>
+          <w:lang w:val="en-GB"/>
+        </w:rPr>
+      </w:pPr>
+      <w:r>
+        <w:rPr>
+          <w:lang w:val="en-GB"/>
+        </w:rPr>
+        <w:t>Where synth1_01 is the ID of a synth of the desired type.</w:t>
+      </w:r>
+    </w:p>
+    <w:p>
+      <w:pPr>
+        <w:jc w:val="both"/>
+        <w:rPr>
+          <w:lang w:val="en-GB"/>
+        </w:rPr>
+      </w:pPr>
+      <w:r>
+        <w:rPr>
+          <w:lang w:val="en-GB"/>
+        </w:rPr>
+        <w:t>The returned message is then of the following format:</w:t>
+      </w:r>
+    </w:p>
+    <w:p>
+      <w:pPr>
+        <w:jc w:val="both"/>
+        <w:rPr>
+          <w:lang w:val="en-GB"/>
+        </w:rPr>
+      </w:pPr>
+      <w:r>
+        <w:rPr>
+          <w:lang w:val="en-GB"/>
+        </w:rPr>
+        <w:t>/Synth_supported_messages/</w:t>
+      </w:r>
+      <w:r>
+        <w:rPr>
+          <w:lang w:val="en-GB"/>
+        </w:rPr>
+        <w:t>synth1_01</w:t>
+      </w:r>
+      <w:r>
+        <w:rPr>
+          <w:lang w:val="en-GB"/>
+        </w:rPr>
+        <w:t xml:space="preserve"> </w:t>
+      </w:r>
+      <w:r>
+        <w:rPr>
+          <w:lang w:val="en-GB"/>
+        </w:rPr>
+        <w:t>/Param</w:t>
+      </w:r>
+      <w:r>
+        <w:rPr>
+          <w:lang w:val="en-GB"/>
+        </w:rPr>
+        <w:t>_3</w:t>
+      </w:r>
+      <w:r>
+        <w:rPr>
+          <w:lang w:val="en-GB"/>
+        </w:rPr>
+        <w:t xml:space="preserve"> </w:t>
+      </w:r>
+      <w:r>
+        <w:rPr>
+          <w:lang w:val="en-GB"/>
+        </w:rPr>
+        <w:t>ii</w:t>
+      </w:r>
+      <w:r>
+        <w:rPr>
+          <w:lang w:val="en-GB"/>
+        </w:rPr>
+        <w:t xml:space="preserve"> </w:t>
+      </w:r>
+      <w:r>
+        <w:rPr>
+          <w:lang w:val="en-GB"/>
+        </w:rPr>
+        <w:t>/Param</w:t>
+      </w:r>
+      <w:r>
+        <w:rPr>
+          <w:lang w:val="en-GB"/>
+        </w:rPr>
+        <w:t>_</w:t>
+      </w:r>
+      <w:r>
+        <w:rPr>
+          <w:lang w:val="en-GB"/>
+        </w:rPr>
+        <w:t xml:space="preserve">2 </w:t>
+      </w:r>
+      <w:r>
+        <w:rPr>
+          <w:lang w:val="en-GB"/>
+        </w:rPr>
+        <w:t>ii</w:t>
+      </w:r>
+      <w:r>
+        <w:rPr>
+          <w:lang w:val="en-GB"/>
+        </w:rPr>
+        <w:t xml:space="preserve"> /Param</w:t>
+      </w:r>
+      <w:r>
+        <w:rPr>
+          <w:lang w:val="en-GB"/>
+        </w:rPr>
+        <w:t>_</w:t>
+      </w:r>
+      <w:r>
+        <w:rPr>
+          <w:lang w:val="en-GB"/>
+        </w:rPr>
+        <w:t>1</w:t>
+      </w:r>
+      <w:r>
+        <w:rPr>
+          <w:lang w:val="en-GB"/>
+        </w:rPr>
+        <w:t xml:space="preserve"> ii</w:t>
+      </w:r>
+    </w:p>
+    <w:p>
+      <w:pPr>
+        <w:jc w:val="both"/>
+        <w:rPr>
+          <w:lang w:val="en-GB"/>
+        </w:rPr>
+      </w:pPr>
+      <w:r>
+        <w:rPr>
+          <w:lang w:val="en-GB"/>
+        </w:rPr>
+        <w:t>Where the address of each parameter followed by its typetag are listed in turn.</w:t>
+      </w:r>
+    </w:p>
+    <w:p>
+      <w:pPr>
+        <w:jc w:val="both"/>
+        <w:rPr>
+          <w:lang w:val="en-GB"/>
+        </w:rPr>
+      </w:pPr>
+      <w:r>
+        <w:rPr>
+          <w:lang w:val="en-GB"/>
+        </w:rPr>
+        <w:t>The parameters of each synth are then addressed using messages using the following format:</w:t>
+      </w:r>
+    </w:p>
+    <w:p>
+      <w:pPr>
+        <w:jc w:val="both"/>
+        <w:rPr>
+          <w:lang w:val="en-GB"/>
+        </w:rPr>
+      </w:pPr>
+      <w:r>
+        <w:rPr>
+          <w:lang w:val="en-GB"/>
+        </w:rPr>
+        <w:t xml:space="preserve">/Mother/Child/ </w:t>
+      </w:r>
+      <w:r>
+        <w:rPr>
+          <w:lang w:val="en-GB"/>
+        </w:rPr>
+        <w:t>synth1_01</w:t>
+      </w:r>
+      <w:r>
+        <w:rPr>
+          <w:lang w:val="en-GB"/>
+        </w:rPr>
+        <w:t xml:space="preserve"> </w:t>
+      </w:r>
+      <w:r>
+        <w:rPr>
+          <w:lang w:val="en-GB"/>
+        </w:rPr>
+        <w:t>/</w:t>
+      </w:r>
+      <w:r>
+        <w:rPr>
+          <w:lang w:val="en-GB"/>
+        </w:rPr>
+        <w:t>Param_Name</w:t>
+      </w:r>
+    </w:p>
+    <w:p>
+      <w:pPr>
+        <w:pStyle w:val="Heading2"/>
+        <w:jc w:val="both"/>
+        <w:rPr>
+          <w:lang w:val="en-GB"/>
+        </w:rPr>
+      </w:pPr>
+      <w:r>
+        <w:rPr>
+          <w:lang w:val="en-GB"/>
+        </w:rPr>
+        <w:t>Foetus methods:</w:t>
+      </w:r>
+    </w:p>
+    <w:p>
+      <w:pPr>
+        <w:jc w:val="both"/>
+        <w:rPr>
+          <w:lang w:val="en-GB"/>
+        </w:rPr>
+      </w:pPr>
+      <w:r>
+        <w:rPr>
+          <w:lang w:val="en-GB"/>
+        </w:rPr>
+        <w:t>Well</w:t>
+      </w:r>
+      <w:r>
+        <w:rPr>
+          <w:lang w:val="en-GB"/>
+        </w:rPr>
+        <w:t>,</w:t>
+      </w:r>
+      <w:r>
+        <w:rPr>
+          <w:lang w:val="en-GB"/>
+        </w:rPr>
+        <w:t xml:space="preserve"> it only has one as of yet</w:t>
+      </w:r>
       <w:r>
         <w:rPr>
           <w:lang w:val="en-GB"/>
@@ -3102,96 +2691,27 @@
       </w:pPr>
       <w:r>
         <w:rPr>
-          <w:lang w:val="en-GB"/>
-        </w:rPr>
-        <w:t>/Mother/Child/</w:t>
-      </w:r>
-      <w:r>
-        <w:rPr>
-          <w:lang w:val="en-GB"/>
-        </w:rPr>
-        <w:t>synth1_01</w:t>
-      </w:r>
-      <w:r>
-        <w:rPr>
-          <w:lang w:val="en-GB"/>
-        </w:rPr>
-        <w:t>/</w:t>
-      </w:r>
-      <w:proofErr w:type="spellStart"/>
-      <w:r>
-        <w:rPr>
-          <w:lang w:val="en-GB"/>
-        </w:rPr>
-        <w:t>Get_Supported_Messages</w:t>
-      </w:r>
-      <w:proofErr w:type="spellEnd"/>
-    </w:p>
-    <w:p>
-      <w:pPr>
-        <w:jc w:val="both"/>
-        <w:rPr>
-          <w:lang w:val="en-GB"/>
-        </w:rPr>
-      </w:pPr>
-      <w:proofErr w:type="gramStart"/>
-      <w:r>
-        <w:rPr>
-          <w:lang w:val="en-GB"/>
-        </w:rPr>
-        <w:t>Where synth1_01 is the ID of a synth of the desired type.</w:t>
-      </w:r>
-      <w:proofErr w:type="gramEnd"/>
-    </w:p>
-    <w:p>
-      <w:pPr>
-        <w:jc w:val="both"/>
-        <w:rPr>
-          <w:lang w:val="en-GB"/>
-        </w:rPr>
-      </w:pPr>
-      <w:r>
-        <w:rPr>
-          <w:lang w:val="en-GB"/>
-        </w:rPr>
-        <w:t>The returned message is then of the following format:</w:t>
-      </w:r>
-    </w:p>
-    <w:p>
-      <w:pPr>
-        <w:jc w:val="both"/>
-        <w:rPr>
-          <w:lang w:val="en-GB"/>
-        </w:rPr>
-      </w:pPr>
-      <w:r>
-        <w:rPr>
-          <w:lang w:val="en-GB"/>
-        </w:rPr>
-        <w:t>/</w:t>
-      </w:r>
-      <w:proofErr w:type="spellStart"/>
-      <w:r>
-        <w:rPr>
-          <w:lang w:val="en-GB"/>
-        </w:rPr>
-        <w:t>Synth_supported_messages</w:t>
-      </w:r>
-      <w:proofErr w:type="spellEnd"/>
-      <w:r>
-        <w:rPr>
-          <w:lang w:val="en-GB"/>
-        </w:rPr>
-        <w:t>/</w:t>
-      </w:r>
-      <w:r>
-        <w:rPr>
-          <w:lang w:val="en-GB"/>
-        </w:rPr>
-        <w:t>synth1_01</w:t>
-      </w:r>
-      <w:r>
-        <w:rPr>
+          <w:i/>
+          <w:lang w:val="en-GB"/>
+        </w:rPr>
+        <w:t>millis()</w:t>
+      </w:r>
+      <w:r>
+        <w:rPr>
+          <w:lang w:val="en-GB"/>
+        </w:rPr>
+        <w:t xml:space="preserve"> is the same as the Processing </w:t>
+      </w:r>
+      <w:r>
+        <w:rPr>
+          <w:i/>
+          <w:lang w:val="en-GB"/>
+        </w:rPr>
+        <w:t>millis()</w:t>
+      </w:r>
+      <w:r>
+        <w:rPr>
+          <w:i/>
           <w:lang w:val="en-GB"/>
         </w:rPr>
         <w:t xml:space="preserve"> </w:t>
@@ -3200,317 +2720,14 @@
         <w:rPr>
           <w:lang w:val="en-GB"/>
         </w:rPr>
-        <w:t>/Param</w:t>
-      </w:r>
-      <w:r>
-        <w:rPr>
-          <w:lang w:val="en-GB"/>
-        </w:rPr>
-        <w:t>_3</w:t>
-      </w:r>
-      <w:r>
-        <w:rPr>
-          <w:lang w:val="en-GB"/>
-        </w:rPr>
-        <w:t xml:space="preserve"> </w:t>
-      </w:r>
-      <w:r>
-        <w:rPr>
-          <w:lang w:val="en-GB"/>
-        </w:rPr>
-        <w:t>ii</w:t>
-      </w:r>
-      <w:r>
-        <w:rPr>
-          <w:lang w:val="en-GB"/>
-        </w:rPr>
-        <w:t xml:space="preserve"> </w:t>
-      </w:r>
-      <w:r>
-        <w:rPr>
-          <w:lang w:val="en-GB"/>
-        </w:rPr>
-        <w:t>/Param</w:t>
-      </w:r>
-      <w:r>
-        <w:rPr>
-          <w:lang w:val="en-GB"/>
-        </w:rPr>
-        <w:t>_</w:t>
-      </w:r>
-      <w:r>
-        <w:rPr>
-          <w:lang w:val="en-GB"/>
-        </w:rPr>
-        <w:t xml:space="preserve">2 </w:t>
-      </w:r>
-      <w:r>
-        <w:rPr>
-          <w:lang w:val="en-GB"/>
-        </w:rPr>
-        <w:t>ii</w:t>
-      </w:r>
-      <w:r>
-        <w:rPr>
-          <w:lang w:val="en-GB"/>
-        </w:rPr>
-        <w:t xml:space="preserve"> /Param</w:t>
-      </w:r>
-      <w:r>
-        <w:rPr>
-          <w:lang w:val="en-GB"/>
-        </w:rPr>
-        <w:t>_</w:t>
-      </w:r>
-      <w:r>
-        <w:rPr>
-          <w:lang w:val="en-GB"/>
-        </w:rPr>
-        <w:t>1</w:t>
-      </w:r>
-      <w:r>
-        <w:rPr>
-          <w:lang w:val="en-GB"/>
-        </w:rPr>
-        <w:t xml:space="preserve"> ii</w:t>
-      </w:r>
-    </w:p>
-    <w:p>
-      <w:pPr>
-        <w:jc w:val="both"/>
-        <w:rPr>
-          <w:lang w:val="en-GB"/>
-        </w:rPr>
-      </w:pPr>
-      <w:proofErr w:type="gramStart"/>
-      <w:r>
-        <w:rPr>
-          <w:lang w:val="en-GB"/>
-        </w:rPr>
-        <w:t xml:space="preserve">Where the address of each parameter followed by its </w:t>
-      </w:r>
-      <w:proofErr w:type="spellStart"/>
-      <w:r>
-        <w:rPr>
-          <w:lang w:val="en-GB"/>
-        </w:rPr>
-        <w:t>typetag</w:t>
-      </w:r>
-      <w:proofErr w:type="spellEnd"/>
-      <w:r>
-        <w:rPr>
-          <w:lang w:val="en-GB"/>
-        </w:rPr>
-        <w:t xml:space="preserve"> are listed in turn.</w:t>
-      </w:r>
-      <w:proofErr w:type="gramEnd"/>
-    </w:p>
-    <w:p>
-      <w:pPr>
-        <w:jc w:val="both"/>
-        <w:rPr>
-          <w:lang w:val="en-GB"/>
-        </w:rPr>
-      </w:pPr>
-      <w:r>
-        <w:rPr>
-          <w:lang w:val="en-GB"/>
-        </w:rPr>
-        <w:t>The parameters of each synth are then addressed using messages using the following format:</w:t>
-      </w:r>
-    </w:p>
-    <w:p>
-      <w:pPr>
-        <w:jc w:val="both"/>
-        <w:rPr>
-          <w:lang w:val="en-GB"/>
-        </w:rPr>
-      </w:pPr>
-      <w:r>
-        <w:rPr>
-          <w:lang w:val="en-GB"/>
-        </w:rPr>
-        <w:t xml:space="preserve">/Mother/Child/ </w:t>
-      </w:r>
-      <w:r>
-        <w:rPr>
-          <w:lang w:val="en-GB"/>
-        </w:rPr>
-        <w:t>synth1_01</w:t>
-      </w:r>
-      <w:r>
-        <w:rPr>
-          <w:lang w:val="en-GB"/>
-        </w:rPr>
-        <w:t xml:space="preserve"> </w:t>
-      </w:r>
-      <w:r>
-        <w:rPr>
-          <w:lang w:val="en-GB"/>
-        </w:rPr>
-        <w:t>/</w:t>
-      </w:r>
-      <w:proofErr w:type="spellStart"/>
-      <w:r>
-        <w:rPr>
-          <w:lang w:val="en-GB"/>
-        </w:rPr>
-        <w:t>Param_Name</w:t>
-      </w:r>
-      <w:proofErr w:type="spellEnd"/>
-    </w:p>
-    <w:p>
-      <w:pPr>
-        <w:pStyle w:val="Heading2"/>
-        <w:jc w:val="both"/>
-        <w:rPr>
-          <w:lang w:val="en-GB"/>
-        </w:rPr>
-      </w:pPr>
-      <w:r>
-        <w:rPr>
-          <w:lang w:val="en-GB"/>
-        </w:rPr>
-        <w:t>Foetus methods:</w:t>
-      </w:r>
-    </w:p>
-    <w:p>
-      <w:pPr>
-        <w:jc w:val="both"/>
-        <w:rPr>
-          <w:lang w:val="en-GB"/>
-        </w:rPr>
-      </w:pPr>
-      <w:r>
-        <w:rPr>
-          <w:lang w:val="en-GB"/>
-        </w:rPr>
-        <w:t>Well</w:t>
-      </w:r>
-      <w:r>
-        <w:rPr>
-          <w:lang w:val="en-GB"/>
-        </w:rPr>
-        <w:t>,</w:t>
-      </w:r>
-      <w:r>
-        <w:rPr>
-          <w:lang w:val="en-GB"/>
-        </w:rPr>
-        <w:t xml:space="preserve"> it only has one as of yet</w:t>
-      </w:r>
-      <w:r>
-        <w:rPr>
-          <w:lang w:val="en-GB"/>
-        </w:rPr>
-        <w:t>:</w:t>
-      </w:r>
-    </w:p>
-    <w:p>
-      <w:pPr>
-        <w:jc w:val="both"/>
-        <w:rPr>
-          <w:lang w:val="en-GB"/>
-        </w:rPr>
-      </w:pPr>
-      <w:proofErr w:type="spellStart"/>
-      <w:proofErr w:type="gramStart"/>
+        <w:t xml:space="preserve">function, with the additional feature that it takes the specified speed fraction into account. This is useful when running in non real-time mode, as the </w:t>
+      </w:r>
       <w:r>
         <w:rPr>
           <w:i/>
           <w:lang w:val="en-GB"/>
         </w:rPr>
-        <w:t>millis</w:t>
-      </w:r>
-      <w:proofErr w:type="spellEnd"/>
-      <w:r>
-        <w:rPr>
-          <w:i/>
-          <w:lang w:val="en-GB"/>
-        </w:rPr>
-        <w:t>(</w:t>
-      </w:r>
-      <w:proofErr w:type="gramEnd"/>
-      <w:r>
-        <w:rPr>
-          <w:i/>
-          <w:lang w:val="en-GB"/>
-        </w:rPr>
-        <w:t>)</w:t>
-      </w:r>
-      <w:r>
-        <w:rPr>
-          <w:lang w:val="en-GB"/>
-        </w:rPr>
-        <w:t xml:space="preserve"> is the same as the Processing </w:t>
-      </w:r>
-      <w:proofErr w:type="spellStart"/>
-      <w:r>
-        <w:rPr>
-          <w:i/>
-          <w:lang w:val="en-GB"/>
-        </w:rPr>
-        <w:t>millis</w:t>
-      </w:r>
-      <w:proofErr w:type="spellEnd"/>
-      <w:r>
-        <w:rPr>
-          <w:i/>
-          <w:lang w:val="en-GB"/>
-        </w:rPr>
-        <w:t>()</w:t>
-      </w:r>
-      <w:r>
-        <w:rPr>
-          <w:i/>
-          <w:lang w:val="en-GB"/>
-        </w:rPr>
-        <w:t xml:space="preserve"> </w:t>
-      </w:r>
-      <w:r>
-        <w:rPr>
-          <w:lang w:val="en-GB"/>
-        </w:rPr>
-        <w:t xml:space="preserve">function, with the additional feature that it takes the specified speed fraction into account. This is useful when running in </w:t>
-      </w:r>
-      <w:proofErr w:type="spellStart"/>
-      <w:r>
-        <w:rPr>
-          <w:lang w:val="en-GB"/>
-        </w:rPr>
-        <w:t>non real-time</w:t>
-      </w:r>
-      <w:proofErr w:type="spellEnd"/>
-      <w:r>
-        <w:rPr>
-          <w:lang w:val="en-GB"/>
-        </w:rPr>
-        <w:t xml:space="preserve"> mode, as the </w:t>
-      </w:r>
-      <w:proofErr w:type="spellStart"/>
-      <w:proofErr w:type="gramStart"/>
-      <w:r>
-        <w:rPr>
-          <w:i/>
-          <w:lang w:val="en-GB"/>
-        </w:rPr>
-        <w:t>f.millis</w:t>
-      </w:r>
-      <w:proofErr w:type="spellEnd"/>
-      <w:r>
-        <w:rPr>
-          <w:i/>
-          <w:lang w:val="en-GB"/>
-        </w:rPr>
-        <w:t>(</w:t>
-      </w:r>
-      <w:proofErr w:type="gramEnd"/>
-      <w:r>
-        <w:rPr>
-          <w:i/>
-          <w:lang w:val="en-GB"/>
-        </w:rPr>
-        <w:t xml:space="preserve">) </w:t>
+        <w:t xml:space="preserve">f.millis() </w:t>
       </w:r>
       <w:r>
         <w:rPr>
@@ -3566,21 +2783,7 @@
         <w:rPr>
           <w:lang w:val="en-GB"/>
         </w:rPr>
-        <w:t xml:space="preserve"> </w:t>
-      </w:r>
-      <w:proofErr w:type="gramStart"/>
-      <w:r>
-        <w:rPr>
-          <w:lang w:val="en-GB"/>
-        </w:rPr>
-        <w:t>This also include</w:t>
-      </w:r>
-      <w:proofErr w:type="gramEnd"/>
-      <w:r>
-        <w:rPr>
-          <w:lang w:val="en-GB"/>
-        </w:rPr>
-        <w:t xml:space="preserve"> the Foetus library.</w:t>
+        <w:t xml:space="preserve"> This also include the Foetus library.</w:t>
       </w:r>
     </w:p>
     <w:p>
@@ -3658,35 +2861,7 @@
         <w:rPr>
           <w:lang w:val="en-GB"/>
         </w:rPr>
-        <w:t xml:space="preserve"> also depends on the </w:t>
-      </w:r>
-      <w:proofErr w:type="spellStart"/>
-      <w:r>
-        <w:rPr>
-          <w:lang w:val="en-GB"/>
-        </w:rPr>
-        <w:t>Shapetween</w:t>
-      </w:r>
-      <w:proofErr w:type="spellEnd"/>
-      <w:r>
-        <w:rPr>
-          <w:lang w:val="en-GB"/>
-        </w:rPr>
-        <w:t xml:space="preserve"> library, but because </w:t>
-      </w:r>
-      <w:proofErr w:type="spellStart"/>
-      <w:r>
-        <w:rPr>
-          <w:lang w:val="en-GB"/>
-        </w:rPr>
-        <w:t>Shapetween</w:t>
-      </w:r>
-      <w:proofErr w:type="spellEnd"/>
-      <w:r>
-        <w:rPr>
-          <w:lang w:val="en-GB"/>
-        </w:rPr>
-        <w:t xml:space="preserve"> doesn’t yet have an official Processing 2.0 port, I include it in the distribution of Mother. </w:t>
+        <w:t xml:space="preserve"> also depends on the Shapetween library, but because Shapetween doesn’t yet have an official Processing 2.0 port, I include it in the distribution of Mother. </w:t>
       </w:r>
     </w:p>
     <w:p>
@@ -3710,39 +2885,7 @@
           <w:i/>
           <w:lang w:val="en-GB"/>
         </w:rPr>
-        <w:t xml:space="preserve">If you also have an installation of the </w:t>
-      </w:r>
-      <w:proofErr w:type="spellStart"/>
-      <w:r>
-        <w:rPr>
-          <w:i/>
-          <w:lang w:val="en-GB"/>
-        </w:rPr>
-        <w:t>Shapetween</w:t>
-      </w:r>
-      <w:proofErr w:type="spellEnd"/>
-      <w:r>
-        <w:rPr>
-          <w:i/>
-          <w:lang w:val="en-GB"/>
-        </w:rPr>
-        <w:t xml:space="preserve"> library in your library folder, delete the shapetween.jar file that currently comes in the library folder of the Mother </w:t>
-      </w:r>
-      <w:proofErr w:type="gramStart"/>
-      <w:r>
-        <w:rPr>
-          <w:i/>
-          <w:lang w:val="en-GB"/>
-        </w:rPr>
-        <w:t>distribution,</w:t>
-      </w:r>
-      <w:proofErr w:type="gramEnd"/>
-      <w:r>
-        <w:rPr>
-          <w:i/>
-          <w:lang w:val="en-GB"/>
-        </w:rPr>
-        <w:t xml:space="preserve"> or the Processing IDE will complain that the library is installed twice, creating a co</w:t>
+        <w:t>If you also have an installation of the Shapetween library in your library folder, delete the shapetween.jar file that currently comes in the library folder of the Mother distribution, or the Processing IDE will complain that the library is installed twice, creating a co</w:t>
       </w:r>
       <w:r>
         <w:rPr>
@@ -3855,32 +2998,7 @@
           <w:i/>
           <w:lang w:val="en-GB"/>
         </w:rPr>
-        <w:t xml:space="preserve">void </w:t>
-      </w:r>
-      <w:proofErr w:type="spellStart"/>
-      <w:proofErr w:type="gramStart"/>
-      <w:r>
-        <w:rPr>
-          <w:i/>
-          <w:lang w:val="en-GB"/>
-        </w:rPr>
-        <w:t>initializeFoetus</w:t>
-      </w:r>
-      <w:proofErr w:type="spellEnd"/>
-      <w:r>
-        <w:rPr>
-          <w:i/>
-          <w:lang w:val="en-GB"/>
-        </w:rPr>
-        <w:t>(</w:t>
-      </w:r>
-      <w:proofErr w:type="gramEnd"/>
-      <w:r>
-        <w:rPr>
-          <w:i/>
-          <w:lang w:val="en-GB"/>
-        </w:rPr>
-        <w:t>)</w:t>
+        <w:t>void initializeFoetus()</w:t>
       </w:r>
       <w:r>
         <w:rPr>
@@ -3904,21 +3022,7 @@
         <w:rPr>
           <w:lang w:val="en-GB"/>
         </w:rPr>
-        <w:t xml:space="preserve"> </w:t>
-      </w:r>
-      <w:proofErr w:type="gramStart"/>
-      <w:r>
-        <w:rPr>
-          <w:lang w:val="en-GB"/>
-        </w:rPr>
-        <w:t>Setup(</w:t>
-      </w:r>
-      <w:proofErr w:type="gramEnd"/>
-      <w:r>
-        <w:rPr>
-          <w:lang w:val="en-GB"/>
-        </w:rPr>
-        <w:t>) is not called when a sket</w:t>
+        <w:t xml:space="preserve"> Setup() is not called when a sket</w:t>
       </w:r>
       <w:r>
         <w:rPr>
@@ -3956,21 +3060,12 @@
         </w:rPr>
         <w:t xml:space="preserve">Call </w:t>
       </w:r>
-      <w:proofErr w:type="spellStart"/>
       <w:r>
         <w:rPr>
           <w:i/>
           <w:lang w:val="en-GB"/>
         </w:rPr>
-        <w:t>initializeFoetus</w:t>
-      </w:r>
-      <w:proofErr w:type="spellEnd"/>
-      <w:r>
-        <w:rPr>
-          <w:i/>
-          <w:lang w:val="en-GB"/>
-        </w:rPr>
-        <w:t>()</w:t>
+        <w:t>initializeFoetus()</w:t>
       </w:r>
       <w:r>
         <w:rPr>
@@ -4026,21 +3121,12 @@
         </w:rPr>
         <w:t xml:space="preserve">n </w:t>
       </w:r>
-      <w:proofErr w:type="spellStart"/>
       <w:r>
         <w:rPr>
           <w:i/>
           <w:lang w:val="en-GB"/>
         </w:rPr>
-        <w:t>initializeFoetus</w:t>
-      </w:r>
-      <w:proofErr w:type="spellEnd"/>
-      <w:r>
-        <w:rPr>
-          <w:i/>
-          <w:lang w:val="en-GB"/>
-        </w:rPr>
-        <w:t>()</w:t>
+        <w:t>initializeFoetus()</w:t>
       </w:r>
       <w:r>
         <w:rPr>
@@ -4084,35 +3170,7 @@
         <w:rPr>
           <w:lang w:val="en-GB"/>
         </w:rPr>
-        <w:t>To create a synth for use with Mother, use the Foetus library, export your synth from the processing environment (File-&gt;Export Application), and place the “yourSketch.jar” file found in the newly created folder “</w:t>
-      </w:r>
-      <w:proofErr w:type="spellStart"/>
-      <w:r>
-        <w:rPr>
-          <w:lang w:val="en-GB"/>
-        </w:rPr>
-        <w:t>application.windowsXX</w:t>
-      </w:r>
-      <w:proofErr w:type="spellEnd"/>
-      <w:r>
-        <w:rPr>
-          <w:lang w:val="en-GB"/>
-        </w:rPr>
-        <w:t xml:space="preserve">/lib/”, and the .jar files of any libraries used, in the synth folder specified in the mother.ini file. The default folders for this use are ./data/Synths/, and ./data/Synths/libraries/ respectively, within the data folder of the </w:t>
-      </w:r>
-      <w:proofErr w:type="spellStart"/>
-      <w:r>
-        <w:rPr>
-          <w:lang w:val="en-GB"/>
-        </w:rPr>
-        <w:t>MotherDelivery</w:t>
-      </w:r>
-      <w:proofErr w:type="spellEnd"/>
-      <w:r>
-        <w:rPr>
-          <w:lang w:val="en-GB"/>
-        </w:rPr>
-        <w:t xml:space="preserve"> sketch.</w:t>
+        <w:t>To create a synth for use with Mother, use the Foetus library, export your synth from the processing environment (File-&gt;Export Application), and place the “yourSketch.jar” file found in the newly created folder “application.windowsXX/lib/”, and the .jar files of any libraries used, in the synth folder specified in the mother.ini file. The default folders for this use are ./data/Synths/, and ./data/Synths/libraries/ respectively, within the data folder of the MotherDelivery sketch.</w:t>
       </w:r>
     </w:p>
     <w:p>
@@ -4171,34 +3229,82 @@
         </w:rPr>
         <w:t xml:space="preserve">register what these messages are in the </w:t>
       </w:r>
-      <w:proofErr w:type="spellStart"/>
       <w:r>
         <w:rPr>
           <w:i/>
           <w:lang w:val="en-GB"/>
         </w:rPr>
-        <w:t>initializeFoetus</w:t>
-      </w:r>
-      <w:proofErr w:type="spellEnd"/>
+        <w:t>initializeFoetus()</w:t>
+      </w:r>
       <w:r>
         <w:rPr>
           <w:i/>
           <w:lang w:val="en-GB"/>
         </w:rPr>
-        <w:t>()</w:t>
-      </w:r>
+        <w:t xml:space="preserve"> </w:t>
+      </w:r>
+      <w:r>
+        <w:rPr>
+          <w:lang w:val="en-GB"/>
+        </w:rPr>
+        <w:t xml:space="preserve">method: </w:t>
+      </w:r>
+    </w:p>
+    <w:p>
+      <w:pPr>
+        <w:ind w:left="1080"/>
+        <w:jc w:val="both"/>
+        <w:rPr>
+          <w:lang w:val="en-GB"/>
+        </w:rPr>
+      </w:pPr>
       <w:r>
         <w:rPr>
           <w:i/>
           <w:lang w:val="en-GB"/>
         </w:rPr>
+        <w:t>f.registerMethod("/</w:t>
+      </w:r>
+      <w:r>
+        <w:rPr>
+          <w:i/>
+          <w:lang w:val="en-GB"/>
+        </w:rPr>
+        <w:t>TopColor</w:t>
+      </w:r>
+      <w:r>
+        <w:rPr>
+          <w:i/>
+          <w:lang w:val="en-GB"/>
+        </w:rPr>
         <w:t xml:space="preserve"> </w:t>
       </w:r>
       <w:r>
         <w:rPr>
-          <w:lang w:val="en-GB"/>
-        </w:rPr>
-        <w:t xml:space="preserve">method: </w:t>
+          <w:i/>
+          <w:lang w:val="en-GB"/>
+        </w:rPr>
+        <w:t>", "</w:t>
+      </w:r>
+      <w:r>
+        <w:rPr>
+          <w:i/>
+          <w:lang w:val="en-GB"/>
+        </w:rPr>
+        <w:t>iii</w:t>
+      </w:r>
+      <w:r>
+        <w:rPr>
+          <w:i/>
+          <w:lang w:val="en-GB"/>
+        </w:rPr>
+        <w:t>");</w:t>
+      </w:r>
+      <w:r>
+        <w:rPr>
+          <w:lang w:val="en-GB"/>
+        </w:rPr>
+        <w:t xml:space="preserve"> </w:t>
       </w:r>
     </w:p>
     <w:p>
@@ -4209,74 +3315,54 @@
           <w:lang w:val="en-GB"/>
         </w:rPr>
       </w:pPr>
-      <w:proofErr w:type="spellStart"/>
-      <w:proofErr w:type="gramStart"/>
       <w:r>
         <w:rPr>
           <w:i/>
           <w:lang w:val="en-GB"/>
         </w:rPr>
-        <w:t>f.registerMethod</w:t>
-      </w:r>
-      <w:proofErr w:type="spellEnd"/>
+        <w:t>f.registerMethod("/</w:t>
+      </w:r>
       <w:r>
         <w:rPr>
           <w:i/>
           <w:lang w:val="en-GB"/>
         </w:rPr>
-        <w:t>(</w:t>
-      </w:r>
-      <w:proofErr w:type="gramEnd"/>
+        <w:t>Bottom</w:t>
+      </w:r>
       <w:r>
         <w:rPr>
           <w:i/>
           <w:lang w:val="en-GB"/>
         </w:rPr>
-        <w:t>"/</w:t>
-      </w:r>
-      <w:proofErr w:type="spellStart"/>
+        <w:t>Color</w:t>
+      </w:r>
       <w:r>
         <w:rPr>
           <w:i/>
           <w:lang w:val="en-GB"/>
         </w:rPr>
-        <w:t>TopColor</w:t>
-      </w:r>
-      <w:proofErr w:type="spellEnd"/>
+        <w:t xml:space="preserve"> ", "</w:t>
+      </w:r>
       <w:r>
         <w:rPr>
           <w:i/>
           <w:lang w:val="en-GB"/>
         </w:rPr>
+        <w:t>iii</w:t>
+      </w:r>
+      <w:r>
+        <w:rPr>
+          <w:i/>
+          <w:lang w:val="en-GB"/>
+        </w:rPr>
+        <w:t>");</w:t>
+      </w:r>
+      <w:r>
+        <w:rPr>
+          <w:lang w:val="en-GB"/>
+        </w:rPr>
         <w:t xml:space="preserve"> </w:t>
       </w:r>
-      <w:r>
-        <w:rPr>
-          <w:i/>
-          <w:lang w:val="en-GB"/>
-        </w:rPr>
-        <w:t>", "</w:t>
-      </w:r>
-      <w:r>
-        <w:rPr>
-          <w:i/>
-          <w:lang w:val="en-GB"/>
-        </w:rPr>
-        <w:t>iii</w:t>
-      </w:r>
-      <w:r>
-        <w:rPr>
-          <w:i/>
-          <w:lang w:val="en-GB"/>
-        </w:rPr>
-        <w:t>");</w:t>
-      </w:r>
-      <w:r>
-        <w:rPr>
-          <w:lang w:val="en-GB"/>
-        </w:rPr>
-        <w:t xml:space="preserve"> </w:t>
-      </w:r>
     </w:p>
     <w:p>
       <w:pPr>
@@ -4286,96 +3372,11 @@
           <w:lang w:val="en-GB"/>
         </w:rPr>
       </w:pPr>
-      <w:proofErr w:type="spellStart"/>
-      <w:proofErr w:type="gramStart"/>
-      <w:r>
-        <w:rPr>
-          <w:i/>
-          <w:lang w:val="en-GB"/>
-        </w:rPr>
-        <w:t>f.registerMethod</w:t>
-      </w:r>
-      <w:proofErr w:type="spellEnd"/>
-      <w:r>
-        <w:rPr>
-          <w:i/>
-          <w:lang w:val="en-GB"/>
-        </w:rPr>
-        <w:t>(</w:t>
-      </w:r>
-      <w:proofErr w:type="gramEnd"/>
-      <w:r>
-        <w:rPr>
-          <w:i/>
-          <w:lang w:val="en-GB"/>
-        </w:rPr>
-        <w:t>"/</w:t>
-      </w:r>
-      <w:proofErr w:type="spellStart"/>
-      <w:r>
-        <w:rPr>
-          <w:i/>
-          <w:lang w:val="en-GB"/>
-        </w:rPr>
-        <w:t>Bottom</w:t>
-      </w:r>
-      <w:r>
-        <w:rPr>
-          <w:i/>
-          <w:lang w:val="en-GB"/>
-        </w:rPr>
-        <w:t>Color</w:t>
-      </w:r>
-      <w:proofErr w:type="spellEnd"/>
-      <w:r>
-        <w:rPr>
-          <w:i/>
-          <w:lang w:val="en-GB"/>
-        </w:rPr>
-        <w:t xml:space="preserve"> ", "</w:t>
-      </w:r>
-      <w:r>
-        <w:rPr>
-          <w:i/>
-          <w:lang w:val="en-GB"/>
-        </w:rPr>
-        <w:t>iii</w:t>
-      </w:r>
-      <w:r>
-        <w:rPr>
-          <w:i/>
-          <w:lang w:val="en-GB"/>
-        </w:rPr>
-        <w:t>");</w:t>
-      </w:r>
-      <w:r>
-        <w:rPr>
-          <w:lang w:val="en-GB"/>
-        </w:rPr>
-        <w:t xml:space="preserve"> </w:t>
-      </w:r>
-    </w:p>
-    <w:p>
-      <w:pPr>
-        <w:ind w:left="1080"/>
-        <w:jc w:val="both"/>
-        <w:rPr>
-          <w:lang w:val="en-GB"/>
-        </w:rPr>
-      </w:pPr>
-      <w:proofErr w:type="gramStart"/>
-      <w:r>
-        <w:rPr>
-          <w:lang w:val="en-GB"/>
-        </w:rPr>
-        <w:t>etc</w:t>
-      </w:r>
-      <w:proofErr w:type="gramEnd"/>
-      <w:r>
-        <w:rPr>
-          <w:lang w:val="en-GB"/>
-        </w:rPr>
-        <w:t>…</w:t>
+      <w:r>
+        <w:rPr>
+          <w:lang w:val="en-GB"/>
+        </w:rPr>
+        <w:t>etc…</w:t>
       </w:r>
     </w:p>
     <w:p>
@@ -4409,55 +3410,7 @@
           <w:i/>
           <w:lang w:val="en-GB"/>
         </w:rPr>
-        <w:t xml:space="preserve">void </w:t>
-      </w:r>
-      <w:proofErr w:type="spellStart"/>
-      <w:r>
-        <w:rPr>
-          <w:i/>
-          <w:lang w:val="en-GB"/>
-        </w:rPr>
-        <w:t>oscEvent</w:t>
-      </w:r>
-      <w:proofErr w:type="spellEnd"/>
-      <w:r>
-        <w:rPr>
-          <w:i/>
-          <w:lang w:val="en-GB"/>
-        </w:rPr>
-        <w:t>(</w:t>
-      </w:r>
-      <w:proofErr w:type="spellStart"/>
-      <w:r>
-        <w:rPr>
-          <w:i/>
-          <w:lang w:val="en-GB"/>
-        </w:rPr>
-        <w:t>oscMessage</w:t>
-      </w:r>
-      <w:proofErr w:type="spellEnd"/>
-      <w:r>
-        <w:rPr>
-          <w:i/>
-          <w:lang w:val="en-GB"/>
-        </w:rPr>
-        <w:t xml:space="preserve"> </w:t>
-      </w:r>
-      <w:proofErr w:type="spellStart"/>
-      <w:r>
-        <w:rPr>
-          <w:i/>
-          <w:lang w:val="en-GB"/>
-        </w:rPr>
-        <w:t>theOscMessage</w:t>
-      </w:r>
-      <w:proofErr w:type="spellEnd"/>
-      <w:r>
-        <w:rPr>
-          <w:i/>
-          <w:lang w:val="en-GB"/>
-        </w:rPr>
-        <w:t xml:space="preserve">) </w:t>
+        <w:t xml:space="preserve">void oscEvent(oscMessage theOscMessage) </w:t>
       </w:r>
       <w:r>
         <w:rPr>
@@ -4476,69 +3429,12 @@
           <w:lang w:val="en-GB"/>
         </w:rPr>
       </w:pPr>
-      <w:proofErr w:type="gramStart"/>
       <w:r>
         <w:rPr>
           <w:i/>
           <w:lang w:val="en-GB"/>
         </w:rPr>
-        <w:t>void</w:t>
-      </w:r>
-      <w:proofErr w:type="gramEnd"/>
-      <w:r>
-        <w:rPr>
-          <w:i/>
-          <w:lang w:val="en-GB"/>
-        </w:rPr>
-        <w:t xml:space="preserve"> </w:t>
-      </w:r>
-      <w:proofErr w:type="spellStart"/>
-      <w:r>
-        <w:rPr>
-          <w:i/>
-          <w:lang w:val="en-GB"/>
-        </w:rPr>
-        <w:t>oscEvent</w:t>
-      </w:r>
-      <w:proofErr w:type="spellEnd"/>
-      <w:r>
-        <w:rPr>
-          <w:i/>
-          <w:lang w:val="en-GB"/>
-        </w:rPr>
-        <w:t>(</w:t>
-      </w:r>
-      <w:proofErr w:type="spellStart"/>
-      <w:r>
-        <w:rPr>
-          <w:i/>
-          <w:lang w:val="en-GB"/>
-        </w:rPr>
-        <w:t>OscMessage</w:t>
-      </w:r>
-      <w:proofErr w:type="spellEnd"/>
-      <w:r>
-        <w:rPr>
-          <w:i/>
-          <w:lang w:val="en-GB"/>
-        </w:rPr>
-        <w:t xml:space="preserve"> </w:t>
-      </w:r>
-      <w:proofErr w:type="spellStart"/>
-      <w:r>
-        <w:rPr>
-          <w:i/>
-          <w:lang w:val="en-GB"/>
-        </w:rPr>
-        <w:t>theOscMessage</w:t>
-      </w:r>
-      <w:proofErr w:type="spellEnd"/>
-      <w:r>
-        <w:rPr>
-          <w:i/>
-          <w:lang w:val="en-GB"/>
-        </w:rPr>
-        <w:t>)</w:t>
+        <w:t>void oscEvent(OscMessage theOscMessage)</w:t>
       </w:r>
     </w:p>
     <w:p>
@@ -4574,55 +3470,7 @@
           <w:i/>
           <w:lang w:val="en-GB"/>
         </w:rPr>
-        <w:t xml:space="preserve">  </w:t>
-      </w:r>
-      <w:proofErr w:type="gramStart"/>
-      <w:r>
-        <w:rPr>
-          <w:i/>
-          <w:lang w:val="en-GB"/>
-        </w:rPr>
-        <w:t>if</w:t>
-      </w:r>
-      <w:proofErr w:type="gramEnd"/>
-      <w:r>
-        <w:rPr>
-          <w:i/>
-          <w:lang w:val="en-GB"/>
-        </w:rPr>
-        <w:t xml:space="preserve"> (</w:t>
-      </w:r>
-      <w:proofErr w:type="spellStart"/>
-      <w:r>
-        <w:rPr>
-          <w:i/>
-          <w:lang w:val="en-GB"/>
-        </w:rPr>
-        <w:t>theOscMessage.checkAddrPattern</w:t>
-      </w:r>
-      <w:proofErr w:type="spellEnd"/>
-      <w:r>
-        <w:rPr>
-          <w:i/>
-          <w:lang w:val="en-GB"/>
-        </w:rPr>
-        <w:t>("/</w:t>
-      </w:r>
-      <w:proofErr w:type="spellStart"/>
-      <w:r>
-        <w:rPr>
-          <w:i/>
-          <w:lang w:val="en-GB"/>
-        </w:rPr>
-        <w:t>TopColor</w:t>
-      </w:r>
-      <w:proofErr w:type="spellEnd"/>
-      <w:r>
-        <w:rPr>
-          <w:i/>
-          <w:lang w:val="en-GB"/>
-        </w:rPr>
-        <w:t>") == true)</w:t>
+        <w:t xml:space="preserve">  if (theOscMessage.checkAddrPattern("/TopColor") == true)</w:t>
       </w:r>
     </w:p>
     <w:p>
@@ -4658,23 +3506,7 @@
           <w:i/>
           <w:lang w:val="en-GB"/>
         </w:rPr>
-        <w:t xml:space="preserve">    /* check if the </w:t>
-      </w:r>
-      <w:proofErr w:type="spellStart"/>
-      <w:r>
-        <w:rPr>
-          <w:i/>
-          <w:lang w:val="en-GB"/>
-        </w:rPr>
-        <w:t>typetag</w:t>
-      </w:r>
-      <w:proofErr w:type="spellEnd"/>
-      <w:r>
-        <w:rPr>
-          <w:i/>
-          <w:lang w:val="en-GB"/>
-        </w:rPr>
-        <w:t xml:space="preserve"> is the right one. */</w:t>
+        <w:t xml:space="preserve">    /* check if the typetag is the right one. */</w:t>
       </w:r>
     </w:p>
     <w:p>
@@ -4692,39 +3524,7 @@
           <w:i/>
           <w:lang w:val="en-GB"/>
         </w:rPr>
-        <w:t xml:space="preserve">    </w:t>
-      </w:r>
-      <w:proofErr w:type="gramStart"/>
-      <w:r>
-        <w:rPr>
-          <w:i/>
-          <w:lang w:val="en-GB"/>
-        </w:rPr>
-        <w:t>if</w:t>
-      </w:r>
-      <w:proofErr w:type="gramEnd"/>
-      <w:r>
-        <w:rPr>
-          <w:i/>
-          <w:lang w:val="en-GB"/>
-        </w:rPr>
-        <w:t xml:space="preserve"> (</w:t>
-      </w:r>
-      <w:proofErr w:type="spellStart"/>
-      <w:r>
-        <w:rPr>
-          <w:i/>
-          <w:lang w:val="en-GB"/>
-        </w:rPr>
-        <w:t>theOscMessage.checkTypetag</w:t>
-      </w:r>
-      <w:proofErr w:type="spellEnd"/>
-      <w:r>
-        <w:rPr>
-          <w:i/>
-          <w:lang w:val="en-GB"/>
-        </w:rPr>
-        <w:t>("iii"))</w:t>
+        <w:t xml:space="preserve">    if (theOscMessage.checkTypetag("iii"))</w:t>
       </w:r>
     </w:p>
     <w:p>
@@ -4760,64 +3560,7 @@
           <w:i/>
           <w:lang w:val="en-GB"/>
         </w:rPr>
-        <w:t xml:space="preserve">      </w:t>
-      </w:r>
-      <w:proofErr w:type="spellStart"/>
-      <w:r>
-        <w:rPr>
-          <w:i/>
-          <w:lang w:val="en-GB"/>
-        </w:rPr>
-        <w:t>m_TopR</w:t>
-      </w:r>
-      <w:proofErr w:type="spellEnd"/>
-      <w:r>
-        <w:rPr>
-          <w:i/>
-          <w:lang w:val="en-GB"/>
-        </w:rPr>
-        <w:t xml:space="preserve"> = </w:t>
-      </w:r>
-      <w:proofErr w:type="spellStart"/>
-      <w:proofErr w:type="gramStart"/>
-      <w:r>
-        <w:rPr>
-          <w:i/>
-          <w:lang w:val="en-GB"/>
-        </w:rPr>
-        <w:t>theOscMessage.get</w:t>
-      </w:r>
-      <w:proofErr w:type="spellEnd"/>
-      <w:r>
-        <w:rPr>
-          <w:i/>
-          <w:lang w:val="en-GB"/>
-        </w:rPr>
-        <w:t>(</w:t>
-      </w:r>
-      <w:proofErr w:type="gramEnd"/>
-      <w:r>
-        <w:rPr>
-          <w:i/>
-          <w:lang w:val="en-GB"/>
-        </w:rPr>
-        <w:t>0).</w:t>
-      </w:r>
-      <w:proofErr w:type="spellStart"/>
-      <w:r>
-        <w:rPr>
-          <w:i/>
-          <w:lang w:val="en-GB"/>
-        </w:rPr>
-        <w:t>intValue</w:t>
-      </w:r>
-      <w:proofErr w:type="spellEnd"/>
-      <w:r>
-        <w:rPr>
-          <w:i/>
-          <w:lang w:val="en-GB"/>
-        </w:rPr>
-        <w:t>();</w:t>
+        <w:t xml:space="preserve">      m_TopR = theOscMessage.get(0).intValue();</w:t>
       </w:r>
     </w:p>
     <w:p>
@@ -4835,64 +3578,7 @@
           <w:i/>
           <w:lang w:val="en-GB"/>
         </w:rPr>
-        <w:t xml:space="preserve">      </w:t>
-      </w:r>
-      <w:proofErr w:type="spellStart"/>
-      <w:r>
-        <w:rPr>
-          <w:i/>
-          <w:lang w:val="en-GB"/>
-        </w:rPr>
-        <w:t>m_TopG</w:t>
-      </w:r>
-      <w:proofErr w:type="spellEnd"/>
-      <w:r>
-        <w:rPr>
-          <w:i/>
-          <w:lang w:val="en-GB"/>
-        </w:rPr>
-        <w:t xml:space="preserve"> = </w:t>
-      </w:r>
-      <w:proofErr w:type="spellStart"/>
-      <w:proofErr w:type="gramStart"/>
-      <w:r>
-        <w:rPr>
-          <w:i/>
-          <w:lang w:val="en-GB"/>
-        </w:rPr>
-        <w:t>theOscMessage.get</w:t>
-      </w:r>
-      <w:proofErr w:type="spellEnd"/>
-      <w:r>
-        <w:rPr>
-          <w:i/>
-          <w:lang w:val="en-GB"/>
-        </w:rPr>
-        <w:t>(</w:t>
-      </w:r>
-      <w:proofErr w:type="gramEnd"/>
-      <w:r>
-        <w:rPr>
-          <w:i/>
-          <w:lang w:val="en-GB"/>
-        </w:rPr>
-        <w:t>1).</w:t>
-      </w:r>
-      <w:proofErr w:type="spellStart"/>
-      <w:r>
-        <w:rPr>
-          <w:i/>
-          <w:lang w:val="en-GB"/>
-        </w:rPr>
-        <w:t>intValue</w:t>
-      </w:r>
-      <w:proofErr w:type="spellEnd"/>
-      <w:r>
-        <w:rPr>
-          <w:i/>
-          <w:lang w:val="en-GB"/>
-        </w:rPr>
-        <w:t>();</w:t>
+        <w:t xml:space="preserve">      m_TopG = theOscMessage.get(1).intValue();</w:t>
       </w:r>
     </w:p>
     <w:p>
@@ -4910,64 +3596,7 @@
           <w:i/>
           <w:lang w:val="en-GB"/>
         </w:rPr>
-        <w:t xml:space="preserve">      </w:t>
-      </w:r>
-      <w:proofErr w:type="spellStart"/>
-      <w:r>
-        <w:rPr>
-          <w:i/>
-          <w:lang w:val="en-GB"/>
-        </w:rPr>
-        <w:t>m_TopB</w:t>
-      </w:r>
-      <w:proofErr w:type="spellEnd"/>
-      <w:r>
-        <w:rPr>
-          <w:i/>
-          <w:lang w:val="en-GB"/>
-        </w:rPr>
-        <w:t xml:space="preserve"> = </w:t>
-      </w:r>
-      <w:proofErr w:type="spellStart"/>
-      <w:proofErr w:type="gramStart"/>
-      <w:r>
-        <w:rPr>
-          <w:i/>
-          <w:lang w:val="en-GB"/>
-        </w:rPr>
-        <w:t>theOscMessage.get</w:t>
-      </w:r>
-      <w:proofErr w:type="spellEnd"/>
-      <w:r>
-        <w:rPr>
-          <w:i/>
-          <w:lang w:val="en-GB"/>
-        </w:rPr>
-        <w:t>(</w:t>
-      </w:r>
-      <w:proofErr w:type="gramEnd"/>
-      <w:r>
-        <w:rPr>
-          <w:i/>
-          <w:lang w:val="en-GB"/>
-        </w:rPr>
-        <w:t>2).</w:t>
-      </w:r>
-      <w:proofErr w:type="spellStart"/>
-      <w:r>
-        <w:rPr>
-          <w:i/>
-          <w:lang w:val="en-GB"/>
-        </w:rPr>
-        <w:t>intValue</w:t>
-      </w:r>
-      <w:proofErr w:type="spellEnd"/>
-      <w:r>
-        <w:rPr>
-          <w:i/>
-          <w:lang w:val="en-GB"/>
-        </w:rPr>
-        <w:t>();</w:t>
+        <w:t xml:space="preserve">      m_TopB = theOscMessage.get(2).intValue();</w:t>
       </w:r>
     </w:p>
     <w:p>
@@ -4985,23 +3614,7 @@
           <w:i/>
           <w:lang w:val="en-GB"/>
         </w:rPr>
-        <w:t xml:space="preserve">      </w:t>
-      </w:r>
-      <w:proofErr w:type="gramStart"/>
-      <w:r>
-        <w:rPr>
-          <w:i/>
-          <w:lang w:val="en-GB"/>
-        </w:rPr>
-        <w:t>return</w:t>
-      </w:r>
-      <w:proofErr w:type="gramEnd"/>
-      <w:r>
-        <w:rPr>
-          <w:i/>
-          <w:lang w:val="en-GB"/>
-        </w:rPr>
-        <w:t>;</w:t>
+        <w:t xml:space="preserve">      return;</w:t>
       </w:r>
     </w:p>
     <w:p>
@@ -5055,55 +3668,7 @@
           <w:i/>
           <w:lang w:val="en-GB"/>
         </w:rPr>
-        <w:t xml:space="preserve">  </w:t>
-      </w:r>
-      <w:proofErr w:type="gramStart"/>
-      <w:r>
-        <w:rPr>
-          <w:i/>
-          <w:lang w:val="en-GB"/>
-        </w:rPr>
-        <w:t>else</w:t>
-      </w:r>
-      <w:proofErr w:type="gramEnd"/>
-      <w:r>
-        <w:rPr>
-          <w:i/>
-          <w:lang w:val="en-GB"/>
-        </w:rPr>
-        <w:t xml:space="preserve"> if (</w:t>
-      </w:r>
-      <w:proofErr w:type="spellStart"/>
-      <w:r>
-        <w:rPr>
-          <w:i/>
-          <w:lang w:val="en-GB"/>
-        </w:rPr>
-        <w:t>theOscMessage.checkAddrPattern</w:t>
-      </w:r>
-      <w:proofErr w:type="spellEnd"/>
-      <w:r>
-        <w:rPr>
-          <w:i/>
-          <w:lang w:val="en-GB"/>
-        </w:rPr>
-        <w:t>("/</w:t>
-      </w:r>
-      <w:proofErr w:type="spellStart"/>
-      <w:r>
-        <w:rPr>
-          <w:i/>
-          <w:lang w:val="en-GB"/>
-        </w:rPr>
-        <w:t>BottomColor</w:t>
-      </w:r>
-      <w:proofErr w:type="spellEnd"/>
-      <w:r>
-        <w:rPr>
-          <w:i/>
-          <w:lang w:val="en-GB"/>
-        </w:rPr>
-        <w:t>") == true)</w:t>
+        <w:t xml:space="preserve">  else if (theOscMessage.checkAddrPattern("/BottomColor") == true)</w:t>
       </w:r>
     </w:p>
     <w:p>
@@ -5134,21 +3699,12 @@
           <w:lang w:val="en-GB"/>
         </w:rPr>
       </w:pPr>
-      <w:proofErr w:type="gramStart"/>
       <w:r>
         <w:rPr>
           <w:i/>
           <w:lang w:val="en-GB"/>
         </w:rPr>
-        <w:t>etc</w:t>
-      </w:r>
-      <w:proofErr w:type="gramEnd"/>
-      <w:r>
-        <w:rPr>
-          <w:i/>
-          <w:lang w:val="en-GB"/>
-        </w:rPr>
-        <w:t>…</w:t>
+        <w:t>etc…</w:t>
       </w:r>
     </w:p>
     <w:p>
@@ -5228,14 +3784,12 @@
         </w:rPr>
         <w:t xml:space="preserve"> as </w:t>
       </w:r>
-      <w:proofErr w:type="spellStart"/>
       <w:r>
         <w:rPr>
           <w:lang w:val="en-GB"/>
         </w:rPr>
         <w:t>FoetusParameter</w:t>
       </w:r>
-      <w:proofErr w:type="spellEnd"/>
       <w:r>
         <w:rPr>
           <w:lang w:val="en-GB"/>
@@ -5254,41 +3808,17 @@
         </w:rPr>
         <w:t xml:space="preserve"> in the </w:t>
       </w:r>
-      <w:proofErr w:type="spellStart"/>
-      <w:proofErr w:type="gramStart"/>
       <w:r>
         <w:rPr>
           <w:lang w:val="en-GB"/>
         </w:rPr>
         <w:t>initializeFoetus</w:t>
       </w:r>
-      <w:proofErr w:type="spellEnd"/>
-      <w:r>
-        <w:rPr>
-          <w:lang w:val="en-GB"/>
-        </w:rPr>
-        <w:t>(</w:t>
-      </w:r>
-      <w:proofErr w:type="gramEnd"/>
-      <w:r>
-        <w:rPr>
-          <w:lang w:val="en-GB"/>
-        </w:rPr>
-        <w:t xml:space="preserve">) method, </w:t>
-      </w:r>
-      <w:proofErr w:type="spellStart"/>
-      <w:r>
-        <w:rPr>
-          <w:lang w:val="en-GB"/>
-        </w:rPr>
-        <w:t>eg</w:t>
-      </w:r>
-      <w:proofErr w:type="spellEnd"/>
-      <w:r>
-        <w:rPr>
-          <w:lang w:val="en-GB"/>
-        </w:rPr>
-        <w:t xml:space="preserve">: </w:t>
+      <w:r>
+        <w:rPr>
+          <w:lang w:val="en-GB"/>
+        </w:rPr>
+        <w:t xml:space="preserve">() method, eg: </w:t>
       </w:r>
     </w:p>
     <w:p>
@@ -5316,21 +3846,7 @@
         <w:rPr>
           <w:lang w:val="en-GB"/>
         </w:rPr>
-        <w:t xml:space="preserve">Foetus parameter </w:t>
-      </w:r>
-      <w:proofErr w:type="spellStart"/>
-      <w:r>
-        <w:rPr>
-          <w:lang w:val="en-GB"/>
-        </w:rPr>
-        <w:t>m_Red</w:t>
-      </w:r>
-      <w:proofErr w:type="spellEnd"/>
-      <w:r>
-        <w:rPr>
-          <w:lang w:val="en-GB"/>
-        </w:rPr>
-        <w:t>;</w:t>
+        <w:t>Foetus parameter m_Red;</w:t>
       </w:r>
     </w:p>
     <w:p>
@@ -5361,8 +3877,6 @@
           <w:lang w:val="en-GB" w:eastAsia="en-GB"/>
         </w:rPr>
       </w:pPr>
-      <w:proofErr w:type="spellStart"/>
-      <w:proofErr w:type="gramStart"/>
       <w:r>
         <w:rPr>
           <w:rFonts w:ascii="Courier New" w:hAnsi="Courier New" w:cs="Courier New"/>
@@ -5371,20 +3885,8 @@
           <w:szCs w:val="20"/>
           <w:lang w:val="en-GB" w:eastAsia="en-GB"/>
         </w:rPr>
-        <w:t>initializeFoetus</w:t>
-      </w:r>
-      <w:proofErr w:type="spellEnd"/>
-      <w:r>
-        <w:rPr>
-          <w:rFonts w:ascii="Courier New" w:hAnsi="Courier New" w:cs="Courier New"/>
-          <w:color w:val="000000"/>
-          <w:sz w:val="20"/>
-          <w:szCs w:val="20"/>
-          <w:lang w:val="en-GB" w:eastAsia="en-GB"/>
-        </w:rPr>
-        <w:t>()</w:t>
-      </w:r>
-      <w:proofErr w:type="gramEnd"/>
+        <w:t>initializeFoetus()</w:t>
+      </w:r>
     </w:p>
     <w:p>
       <w:pPr>
@@ -5553,20 +4055,8 @@
           <w:szCs w:val="20"/>
           <w:lang w:val="en-GB" w:eastAsia="en-GB"/>
         </w:rPr>
-        <w:t xml:space="preserve"> </w:t>
-      </w:r>
-      <w:proofErr w:type="gramStart"/>
-      <w:r>
-        <w:rPr>
-          <w:rFonts w:ascii="Courier New" w:hAnsi="Courier New" w:cs="Courier New"/>
-          <w:color w:val="000000"/>
-          <w:sz w:val="20"/>
-          <w:szCs w:val="20"/>
-          <w:lang w:val="en-GB" w:eastAsia="en-GB"/>
-        </w:rPr>
-        <w:t>Foetus(</w:t>
-      </w:r>
-      <w:proofErr w:type="gramEnd"/>
+        <w:t xml:space="preserve"> Foetus(</w:t>
+      </w:r>
       <w:r>
         <w:rPr>
           <w:rFonts w:ascii="Courier New" w:hAnsi="Courier New" w:cs="Courier New"/>
@@ -5608,7 +4098,6 @@
           <w:lang w:val="en-GB"/>
         </w:rPr>
       </w:pPr>
-      <w:proofErr w:type="spellStart"/>
       <w:r>
         <w:rPr>
           <w:rFonts w:ascii="Courier New" w:hAnsi="Courier New" w:cs="Courier New"/>
@@ -5616,17 +4105,7 @@
           <w:szCs w:val="20"/>
           <w:lang w:val="en-GB" w:eastAsia="en-GB"/>
         </w:rPr>
-        <w:t>m_Red</w:t>
-      </w:r>
-      <w:proofErr w:type="spellEnd"/>
-      <w:r>
-        <w:rPr>
-          <w:rFonts w:ascii="Courier New" w:hAnsi="Courier New" w:cs="Courier New"/>
-          <w:sz w:val="20"/>
-          <w:szCs w:val="20"/>
-          <w:lang w:val="en-GB" w:eastAsia="en-GB"/>
-        </w:rPr>
-        <w:t xml:space="preserve"> </w:t>
+        <w:t xml:space="preserve">m_Red </w:t>
       </w:r>
       <w:r>
         <w:rPr>
@@ -5655,10 +4134,8 @@
           <w:szCs w:val="20"/>
           <w:lang w:val="en-GB" w:eastAsia="en-GB"/>
         </w:rPr>
-        <w:t xml:space="preserve"> </w:t>
-      </w:r>
-      <w:proofErr w:type="spellStart"/>
-      <w:proofErr w:type="gramStart"/>
+        <w:t xml:space="preserve"> FoetusParameter(f, 0, </w:t>
+      </w:r>
       <w:r>
         <w:rPr>
           <w:rFonts w:ascii="Courier New" w:hAnsi="Courier New" w:cs="Courier New"/>
@@ -5666,9 +4143,8 @@
           <w:szCs w:val="20"/>
           <w:lang w:val="en-GB" w:eastAsia="en-GB"/>
         </w:rPr>
-        <w:t>FoetusParameter</w:t>
-      </w:r>
-      <w:proofErr w:type="spellEnd"/>
+        <w:t>"/</w:t>
+      </w:r>
       <w:r>
         <w:rPr>
           <w:rFonts w:ascii="Courier New" w:hAnsi="Courier New" w:cs="Courier New"/>
@@ -5676,9 +4152,8 @@
           <w:szCs w:val="20"/>
           <w:lang w:val="en-GB" w:eastAsia="en-GB"/>
         </w:rPr>
-        <w:t>(</w:t>
-      </w:r>
-      <w:proofErr w:type="gramEnd"/>
+        <w:t>Red"</w:t>
+      </w:r>
       <w:r>
         <w:rPr>
           <w:rFonts w:ascii="Courier New" w:hAnsi="Courier New" w:cs="Courier New"/>
@@ -5686,7 +4161,7 @@
           <w:szCs w:val="20"/>
           <w:lang w:val="en-GB" w:eastAsia="en-GB"/>
         </w:rPr>
-        <w:t xml:space="preserve">f, 0, </w:t>
+        <w:t>,</w:t>
       </w:r>
       <w:r>
         <w:rPr>
@@ -5695,45 +4170,7 @@
           <w:szCs w:val="20"/>
           <w:lang w:val="en-GB" w:eastAsia="en-GB"/>
         </w:rPr>
-        <w:t>"/</w:t>
-      </w:r>
-      <w:proofErr w:type="spellStart"/>
-      <w:r>
-        <w:rPr>
-          <w:rFonts w:ascii="Courier New" w:hAnsi="Courier New" w:cs="Courier New"/>
-          <w:sz w:val="20"/>
-          <w:szCs w:val="20"/>
-          <w:lang w:val="en-GB" w:eastAsia="en-GB"/>
-        </w:rPr>
-        <w:t>Red"</w:t>
-      </w:r>
-      <w:r>
-        <w:rPr>
-          <w:rFonts w:ascii="Courier New" w:hAnsi="Courier New" w:cs="Courier New"/>
-          <w:sz w:val="20"/>
-          <w:szCs w:val="20"/>
-          <w:lang w:val="en-GB" w:eastAsia="en-GB"/>
-        </w:rPr>
-        <w:t>,</w:t>
-      </w:r>
-      <w:r>
-        <w:rPr>
-          <w:rFonts w:ascii="Courier New" w:hAnsi="Courier New" w:cs="Courier New"/>
-          <w:sz w:val="20"/>
-          <w:szCs w:val="20"/>
-          <w:lang w:val="en-GB" w:eastAsia="en-GB"/>
-        </w:rPr>
-        <w:t>"f</w:t>
-      </w:r>
-      <w:proofErr w:type="spellEnd"/>
-      <w:r>
-        <w:rPr>
-          <w:rFonts w:ascii="Courier New" w:hAnsi="Courier New" w:cs="Courier New"/>
-          <w:sz w:val="20"/>
-          <w:szCs w:val="20"/>
-          <w:lang w:val="en-GB" w:eastAsia="en-GB"/>
-        </w:rPr>
-        <w:t>");</w:t>
+        <w:t>"f");</w:t>
       </w:r>
     </w:p>
     <w:p>
@@ -5855,102 +4292,28 @@
         <w:rPr>
           <w:lang w:val="en-GB"/>
         </w:rPr>
-        <w:t xml:space="preserve">!), 0 is the initial value, “/Red” is its OSC address, and “f” is the OSC </w:t>
-      </w:r>
-      <w:proofErr w:type="spellStart"/>
-      <w:r>
-        <w:rPr>
-          <w:lang w:val="en-GB"/>
-        </w:rPr>
-        <w:t>typetag</w:t>
-      </w:r>
-      <w:proofErr w:type="spellEnd"/>
-      <w:r>
-        <w:rPr>
-          <w:lang w:val="en-GB"/>
-        </w:rPr>
-        <w:t xml:space="preserve">. With the 0.2 release the only </w:t>
-      </w:r>
-      <w:proofErr w:type="spellStart"/>
-      <w:r>
-        <w:rPr>
-          <w:lang w:val="en-GB"/>
-        </w:rPr>
-        <w:t>supprted</w:t>
-      </w:r>
-      <w:proofErr w:type="spellEnd"/>
-      <w:r>
-        <w:rPr>
-          <w:lang w:val="en-GB"/>
-        </w:rPr>
-        <w:t xml:space="preserve"> </w:t>
-      </w:r>
-      <w:proofErr w:type="spellStart"/>
-      <w:r>
-        <w:rPr>
-          <w:lang w:val="en-GB"/>
-        </w:rPr>
-        <w:t>typetag</w:t>
-      </w:r>
-      <w:proofErr w:type="spellEnd"/>
-      <w:r>
-        <w:rPr>
-          <w:lang w:val="en-GB"/>
-        </w:rPr>
-        <w:t xml:space="preserve"> is “f”, but I’ve nonetheless added the parameter for compatibility with future releases.</w:t>
-      </w:r>
-    </w:p>
-    <w:p>
-      <w:pPr>
-        <w:jc w:val="both"/>
-        <w:rPr>
-          <w:lang w:val="en-GB"/>
-        </w:rPr>
-      </w:pPr>
-      <w:r>
-        <w:rPr>
-          <w:lang w:val="en-GB"/>
-        </w:rPr>
-        <w:t xml:space="preserve">If you use </w:t>
-      </w:r>
-      <w:proofErr w:type="spellStart"/>
-      <w:r>
-        <w:rPr>
-          <w:lang w:val="en-GB"/>
-        </w:rPr>
-        <w:t>FoetusParameter</w:t>
-      </w:r>
-      <w:proofErr w:type="spellEnd"/>
-      <w:r>
-        <w:rPr>
-          <w:lang w:val="en-GB"/>
-        </w:rPr>
-        <w:t xml:space="preserve">, you do not need to use </w:t>
-      </w:r>
-      <w:proofErr w:type="spellStart"/>
-      <w:proofErr w:type="gramStart"/>
+        <w:t>!), 0 is the initial value, “/Red” is its OSC address, and “f” is the OSC typetag. With the 0.2 release the only supprted typetag is “f”, but I’ve nonetheless added the parameter for compatibility with future releases.</w:t>
+      </w:r>
+    </w:p>
+    <w:p>
+      <w:pPr>
+        <w:jc w:val="both"/>
+        <w:rPr>
+          <w:lang w:val="en-GB"/>
+        </w:rPr>
+      </w:pPr>
+      <w:r>
+        <w:rPr>
+          <w:lang w:val="en-GB"/>
+        </w:rPr>
+        <w:t xml:space="preserve">If you use FoetusParameter, you do not need to use </w:t>
+      </w:r>
       <w:r>
         <w:rPr>
           <w:i/>
           <w:lang w:val="en-GB"/>
         </w:rPr>
-        <w:t>f.registerMethod</w:t>
-      </w:r>
-      <w:proofErr w:type="spellEnd"/>
-      <w:r>
-        <w:rPr>
-          <w:i/>
-          <w:lang w:val="en-GB"/>
-        </w:rPr>
-        <w:t>(</w:t>
-      </w:r>
-      <w:proofErr w:type="gramEnd"/>
-      <w:r>
-        <w:rPr>
-          <w:i/>
-          <w:lang w:val="en-GB"/>
-        </w:rPr>
-        <w:t>)</w:t>
+        <w:t>f.registerMethod()</w:t>
       </w:r>
       <w:r>
         <w:rPr>
@@ -5996,83 +4359,31 @@
         </w:rPr>
         <w:t xml:space="preserve">You then get the interpolated value using the </w:t>
       </w:r>
-      <w:proofErr w:type="spellStart"/>
-      <w:proofErr w:type="gramStart"/>
-      <w:r>
-        <w:rPr>
-          <w:lang w:val="en-GB"/>
-        </w:rPr>
-        <w:t>getValue</w:t>
-      </w:r>
-      <w:proofErr w:type="spellEnd"/>
-      <w:r>
-        <w:rPr>
-          <w:lang w:val="en-GB"/>
-        </w:rPr>
-        <w:t>(</w:t>
-      </w:r>
-      <w:proofErr w:type="gramEnd"/>
-      <w:r>
-        <w:rPr>
-          <w:lang w:val="en-GB"/>
-        </w:rPr>
-        <w:t>)</w:t>
-      </w:r>
-      <w:r>
-        <w:rPr>
-          <w:lang w:val="en-GB"/>
-        </w:rPr>
-        <w:t xml:space="preserve"> method, and set their value using </w:t>
-      </w:r>
-      <w:proofErr w:type="spellStart"/>
-      <w:r>
-        <w:rPr>
-          <w:lang w:val="en-GB"/>
-        </w:rPr>
-        <w:t>setValue</w:t>
-      </w:r>
-      <w:proofErr w:type="spellEnd"/>
-      <w:r>
-        <w:rPr>
-          <w:lang w:val="en-GB"/>
-        </w:rPr>
-        <w:t>().</w:t>
-      </w:r>
-    </w:p>
-    <w:p>
-      <w:pPr>
-        <w:jc w:val="both"/>
-        <w:rPr>
-          <w:lang w:val="en-GB"/>
-        </w:rPr>
-      </w:pPr>
-      <w:r>
-        <w:rPr>
-          <w:lang w:val="en-GB"/>
-        </w:rPr>
-        <w:t xml:space="preserve">At the moment, the speed of the interpolation is the time that passed between the two previous </w:t>
-      </w:r>
-      <w:proofErr w:type="spellStart"/>
-      <w:proofErr w:type="gramStart"/>
-      <w:r>
-        <w:rPr>
-          <w:lang w:val="en-GB"/>
-        </w:rPr>
-        <w:t>setValue</w:t>
-      </w:r>
-      <w:proofErr w:type="spellEnd"/>
-      <w:r>
-        <w:rPr>
-          <w:lang w:val="en-GB"/>
-        </w:rPr>
-        <w:t>(</w:t>
-      </w:r>
-      <w:proofErr w:type="gramEnd"/>
-      <w:r>
-        <w:rPr>
-          <w:lang w:val="en-GB"/>
-        </w:rPr>
-        <w:t xml:space="preserve">) calls, or three seconds, whichever is the shortest. </w:t>
+      <w:r>
+        <w:rPr>
+          <w:lang w:val="en-GB"/>
+        </w:rPr>
+        <w:t>getValue()</w:t>
+      </w:r>
+      <w:r>
+        <w:rPr>
+          <w:lang w:val="en-GB"/>
+        </w:rPr>
+        <w:t xml:space="preserve"> method, and set their value using setValue().</w:t>
+      </w:r>
+    </w:p>
+    <w:p>
+      <w:pPr>
+        <w:jc w:val="both"/>
+        <w:rPr>
+          <w:lang w:val="en-GB"/>
+        </w:rPr>
+      </w:pPr>
+      <w:r>
+        <w:rPr>
+          <w:lang w:val="en-GB"/>
+        </w:rPr>
+        <w:t xml:space="preserve">At the moment, the speed of the interpolation is the time that passed between the two previous setValue() calls, or three seconds, whichever is the shortest. </w:t>
       </w:r>
     </w:p>
     <w:p>
@@ -6155,7 +4466,7 @@
           <v:shape id="_x0000_i1025" type="#_x0000_t75" style="width:270pt;height:270pt" o:ole="">
             <v:imagedata r:id="rId9" o:title=""/>
           </v:shape>
-          <o:OLEObject Type="Embed" ProgID="Photoshop.Image.10" ShapeID="_x0000_i1025" DrawAspect="Content" ObjectID="_1443254665" r:id="rId10">
+          <o:OLEObject Type="Embed" ProgID="Photoshop.Image.10" ShapeID="_x0000_i1025" DrawAspect="Content" ObjectID="_1447152866" r:id="rId10">
             <o:FieldCodes>\s</o:FieldCodes>
           </o:OLEObject>
         </w:object>
@@ -6289,41 +4600,13 @@
         <w:rPr>
           <w:lang w:val="en-GB"/>
         </w:rPr>
-        <w:t xml:space="preserve">The only way to currently output to the secondary display, is to use the </w:t>
-      </w:r>
-      <w:proofErr w:type="spellStart"/>
-      <w:r>
-        <w:rPr>
-          <w:lang w:val="en-GB"/>
-        </w:rPr>
-        <w:t>MotherDeliveryEcplipse</w:t>
-      </w:r>
-      <w:proofErr w:type="spellEnd"/>
-      <w:r>
-        <w:rPr>
-          <w:lang w:val="en-GB"/>
-        </w:rPr>
-        <w:t xml:space="preserve"> </w:t>
-      </w:r>
-      <w:r>
-        <w:rPr>
-          <w:lang w:val="en-GB"/>
-        </w:rPr>
-        <w:t xml:space="preserve">project to run Mother, and from within there, to set the </w:t>
-      </w:r>
-      <w:proofErr w:type="spellStart"/>
-      <w:r>
-        <w:rPr>
-          <w:lang w:val="en-GB"/>
-        </w:rPr>
-        <w:t>outputScreen</w:t>
-      </w:r>
-      <w:proofErr w:type="spellEnd"/>
-      <w:r>
-        <w:rPr>
-          <w:lang w:val="en-GB"/>
-        </w:rPr>
-        <w:t xml:space="preserve"> parameter to a value </w:t>
+        <w:t xml:space="preserve">The only way to currently output to the secondary display, is to use the MotherDeliveryEcplipse </w:t>
+      </w:r>
+      <w:r>
+        <w:rPr>
+          <w:lang w:val="en-GB"/>
+        </w:rPr>
+        <w:t xml:space="preserve">project to run Mother, and from within there, to set the outputScreen parameter to a value </w:t>
       </w:r>
       <w:r>
         <w:rPr>
@@ -6382,21 +4665,7 @@
         <w:rPr>
           <w:lang w:val="en-GB"/>
         </w:rPr>
-        <w:t xml:space="preserve"> your sketch projects from within the </w:t>
-      </w:r>
-      <w:proofErr w:type="spellStart"/>
-      <w:r>
-        <w:rPr>
-          <w:lang w:val="en-GB"/>
-        </w:rPr>
-        <w:t>MotherDeliveryEclipse</w:t>
-      </w:r>
-      <w:proofErr w:type="spellEnd"/>
-      <w:r>
-        <w:rPr>
-          <w:lang w:val="en-GB"/>
-        </w:rPr>
-        <w:t xml:space="preserve"> project</w:t>
+        <w:t xml:space="preserve"> your sketch projects from within the MotherDeliveryEclipse project</w:t>
       </w:r>
       <w:r>
         <w:rPr>
@@ -6408,15 +4677,7 @@
         <w:rPr>
           <w:lang w:val="en-GB"/>
         </w:rPr>
-        <w:t xml:space="preserve"> </w:t>
-      </w:r>
-      <w:bookmarkStart w:id="0" w:name="_GoBack"/>
-      <w:bookmarkEnd w:id="0"/>
-      <w:r>
-        <w:rPr>
-          <w:lang w:val="en-GB"/>
-        </w:rPr>
-        <w:t xml:space="preserve">Project Properties -&gt; Java Build Path -&gt;Projects-&gt;Add…, and from there add the synth </w:t>
+        <w:t xml:space="preserve"> Project Properties -&gt; Java Build Path -&gt;Projects-&gt;Add…, and from there add the synth </w:t>
       </w:r>
       <w:r>
         <w:rPr>
@@ -6447,21 +4708,7 @@
         <w:rPr>
           <w:lang w:val="en-GB"/>
         </w:rPr>
-        <w:t xml:space="preserve">using the </w:t>
-      </w:r>
-      <w:proofErr w:type="spellStart"/>
-      <w:r>
-        <w:rPr>
-          <w:lang w:val="en-GB"/>
-        </w:rPr>
-        <w:t>MotherDeliveryEcplipse</w:t>
-      </w:r>
-      <w:proofErr w:type="spellEnd"/>
-      <w:r>
-        <w:rPr>
-          <w:lang w:val="en-GB"/>
-        </w:rPr>
-        <w:t xml:space="preserve"> project, if you plan on </w:t>
+        <w:t xml:space="preserve">using the MotherDeliveryEcplipse project, if you plan on </w:t>
       </w:r>
       <w:r>
         <w:rPr>
@@ -6513,21 +4760,7 @@
         <w:rPr>
           <w:lang w:val="en-GB"/>
         </w:rPr>
-        <w:t xml:space="preserve">Mother’s development has been partially funded by the </w:t>
-      </w:r>
-      <w:proofErr w:type="spellStart"/>
-      <w:r>
-        <w:rPr>
-          <w:lang w:val="en-GB"/>
-        </w:rPr>
-        <w:t>Agalma</w:t>
-      </w:r>
-      <w:proofErr w:type="spellEnd"/>
-      <w:r>
-        <w:rPr>
-          <w:lang w:val="en-GB"/>
-        </w:rPr>
-        <w:t xml:space="preserve"> foundation, </w:t>
+        <w:t xml:space="preserve">Mother’s development has been partially funded by the Agalma foundation, </w:t>
       </w:r>
       <w:hyperlink r:id="rId11" w:history="1">
         <w:r>
@@ -6549,21 +4782,7 @@
         <w:rPr>
           <w:lang w:val="en-GB"/>
         </w:rPr>
-        <w:t xml:space="preserve">And partially by the EU FP7 </w:t>
-      </w:r>
-      <w:proofErr w:type="spellStart"/>
-      <w:r>
-        <w:rPr>
-          <w:lang w:val="en-GB"/>
-        </w:rPr>
-        <w:t>Presenccia</w:t>
-      </w:r>
-      <w:proofErr w:type="spellEnd"/>
-      <w:r>
-        <w:rPr>
-          <w:lang w:val="en-GB"/>
-        </w:rPr>
-        <w:t xml:space="preserve"> project, </w:t>
+        <w:t xml:space="preserve">And partially by the EU FP7 Presenccia project, </w:t>
       </w:r>
       <w:r>
         <w:rPr>
@@ -6691,21 +4910,7 @@
         <w:rPr>
           <w:lang w:val="en-GB"/>
         </w:rPr>
-        <w:t xml:space="preserve">I failed to mention in the documentation that you also need the </w:t>
-      </w:r>
-      <w:proofErr w:type="spellStart"/>
-      <w:r>
-        <w:rPr>
-          <w:lang w:val="en-GB"/>
-        </w:rPr>
-        <w:t>Shapetween</w:t>
-      </w:r>
-      <w:proofErr w:type="spellEnd"/>
-      <w:r>
-        <w:rPr>
-          <w:lang w:val="en-GB"/>
-        </w:rPr>
-        <w:t xml:space="preserve"> library to develop new synths.</w:t>
+        <w:t>I failed to mention in the documentation that you also need the Shapetween library to develop new synths.</w:t>
       </w:r>
     </w:p>
     <w:p>
@@ -6759,21 +4964,7 @@
         <w:rPr>
           <w:lang w:val="en-GB"/>
         </w:rPr>
-        <w:t xml:space="preserve">It is no longer necessary to put an </w:t>
-      </w:r>
-      <w:proofErr w:type="spellStart"/>
-      <w:r>
-        <w:rPr>
-          <w:lang w:val="en-GB"/>
-        </w:rPr>
-        <w:t>Init</w:t>
-      </w:r>
-      <w:proofErr w:type="spellEnd"/>
-      <w:r>
-        <w:rPr>
-          <w:lang w:val="en-GB"/>
-        </w:rPr>
-        <w:t>() method in sketches intended as Synths for Mother (Finally!).</w:t>
+        <w:t>It is no longer necessary to put an Init() method in sketches intended as Synths for Mother (Finally!).</w:t>
       </w:r>
     </w:p>
     <w:p>
@@ -6871,35 +5062,13 @@
         <w:rPr>
           <w:bCs/>
         </w:rPr>
-        <w:t xml:space="preserve">Krzysztof </w:t>
-      </w:r>
-      <w:proofErr w:type="spellStart"/>
+        <w:t>Krzysztof Goliński</w:t>
+      </w:r>
       <w:r>
         <w:rPr>
           <w:bCs/>
         </w:rPr>
-        <w:t>Goliński</w:t>
-      </w:r>
-      <w:proofErr w:type="spellEnd"/>
-      <w:r>
-        <w:rPr>
-          <w:bCs/>
-        </w:rPr>
-        <w:t xml:space="preserve"> and </w:t>
-      </w:r>
-      <w:proofErr w:type="spellStart"/>
-      <w:r>
-        <w:rPr>
-          <w:bCs/>
-        </w:rPr>
-        <w:t>Splatgirl</w:t>
-      </w:r>
-      <w:proofErr w:type="spellEnd"/>
-      <w:r>
-        <w:rPr>
-          <w:bCs/>
-        </w:rPr>
-        <w:t xml:space="preserve"> for their work on the port!)</w:t>
+        <w:t xml:space="preserve"> and Splatgirl for their work on the port!)</w:t>
       </w:r>
     </w:p>
     <w:p>

</xml_diff>